<commit_message>
Core Java interview quests. added some more cases
</commit_message>
<xml_diff>
--- a/Core_Java_Questions.docx
+++ b/Core_Java_Questions.docx
@@ -77,29 +77,7 @@
           <w:szCs w:val="21"/>
           <w:shd w:val="clear" w:color="auto" w:fill="FFFFFF"/>
         </w:rPr>
-        <w:t xml:space="preserve">Object </w:t>
-      </w:r>
-      <w:proofErr w:type="gramStart"/>
-      <w:r>
-        <w:rPr>
-          <w:rFonts w:ascii="Arial" w:hAnsi="Arial" w:cs="Arial"/>
-          <w:color w:val="000000"/>
-          <w:sz w:val="21"/>
-          <w:szCs w:val="21"/>
-          <w:shd w:val="clear" w:color="auto" w:fill="FFFFFF"/>
-        </w:rPr>
-        <w:t>Oriented</w:t>
-      </w:r>
-      <w:proofErr w:type="gramEnd"/>
-      <w:r>
-        <w:rPr>
-          <w:rFonts w:ascii="Arial" w:hAnsi="Arial" w:cs="Arial"/>
-          <w:color w:val="000000"/>
-          <w:sz w:val="21"/>
-          <w:szCs w:val="21"/>
-          <w:shd w:val="clear" w:color="auto" w:fill="FFFFFF"/>
-        </w:rPr>
-        <w:t xml:space="preserve"> programming is a programming style that is associated with the concept of OBJECTS. It defines in terms of attributes and activities on Object. Objects are instances of classes and are used to interact amongst each other to create application. </w:t>
+        <w:t xml:space="preserve">Object Oriented programming is a programming style that is associated with the concept of OBJECTS. It defines in terms of attributes and activities on Object. Objects are instances of classes and are used to interact amongst each other to create application. </w:t>
       </w:r>
     </w:p>
     <w:p>
@@ -140,7 +118,6 @@
           <w:szCs w:val="28"/>
         </w:rPr>
       </w:pPr>
-      <w:proofErr w:type="gramStart"/>
       <w:r>
         <w:rPr>
           <w:sz w:val="28"/>
@@ -148,7 +125,6 @@
         </w:rPr>
         <w:t>Abstraction, Encapsulation, Inheritance and Polymorphism.</w:t>
       </w:r>
-      <w:proofErr w:type="gramEnd"/>
     </w:p>
     <w:p>
       <w:pPr>
@@ -266,7 +242,6 @@
           <w:szCs w:val="28"/>
         </w:rPr>
       </w:pPr>
-      <w:proofErr w:type="gramStart"/>
       <w:r>
         <w:rPr>
           <w:sz w:val="28"/>
@@ -288,7 +263,6 @@
         </w:rPr>
         <w:t>.</w:t>
       </w:r>
-      <w:proofErr w:type="gramEnd"/>
     </w:p>
     <w:p>
       <w:pPr>
@@ -334,23 +308,7 @@
           <w:sz w:val="28"/>
           <w:szCs w:val="28"/>
         </w:rPr>
-        <w:t xml:space="preserve">Let’s consider a </w:t>
-      </w:r>
-      <w:proofErr w:type="spellStart"/>
-      <w:r>
-        <w:rPr>
-          <w:sz w:val="28"/>
-          <w:szCs w:val="28"/>
-        </w:rPr>
-        <w:t>superclass</w:t>
-      </w:r>
-      <w:proofErr w:type="spellEnd"/>
-      <w:r>
-        <w:rPr>
-          <w:sz w:val="28"/>
-          <w:szCs w:val="28"/>
-        </w:rPr>
-        <w:t> </w:t>
+        <w:t>Let’s consider a superclass </w:t>
       </w:r>
       <w:r>
         <w:rPr>
@@ -365,39 +323,7 @@
           <w:sz w:val="28"/>
           <w:szCs w:val="28"/>
         </w:rPr>
-        <w:t xml:space="preserve">. Different vehicles have different features and properties however there few of them are common to all. Speed, </w:t>
-      </w:r>
-      <w:proofErr w:type="spellStart"/>
-      <w:r>
-        <w:rPr>
-          <w:sz w:val="28"/>
-          <w:szCs w:val="28"/>
-        </w:rPr>
-        <w:t>color</w:t>
-      </w:r>
-      <w:proofErr w:type="spellEnd"/>
-      <w:r>
-        <w:rPr>
-          <w:sz w:val="28"/>
-          <w:szCs w:val="28"/>
-        </w:rPr>
-        <w:t xml:space="preserve">, fuel used, size are few which are common to all. Hence we can create a class ‘Vehicle’ with states and actions that are common to all vehicles. The subclass of this </w:t>
-      </w:r>
-      <w:proofErr w:type="spellStart"/>
-      <w:r>
-        <w:rPr>
-          <w:sz w:val="28"/>
-          <w:szCs w:val="28"/>
-        </w:rPr>
-        <w:t>superclass</w:t>
-      </w:r>
-      <w:proofErr w:type="spellEnd"/>
-      <w:r>
-        <w:rPr>
-          <w:sz w:val="28"/>
-          <w:szCs w:val="28"/>
-        </w:rPr>
-        <w:t xml:space="preserve"> can be any type of vehicle. Example: </w:t>
+        <w:t xml:space="preserve">. Different vehicles have different features and properties however there few of them are common to all. Speed, color, fuel used, size are few which are common to all. Hence we can create a class ‘Vehicle’ with states and actions that are common to all vehicles. The subclass of this superclass can be any type of vehicle. Example: </w:t>
       </w:r>
       <w:r>
         <w:rPr>
@@ -405,31 +331,14 @@
           <w:sz w:val="28"/>
           <w:szCs w:val="28"/>
         </w:rPr>
-        <w:t xml:space="preserve">Class </w:t>
-      </w:r>
-      <w:proofErr w:type="gramStart"/>
-      <w:r>
-        <w:rPr>
-          <w:b/>
-          <w:sz w:val="28"/>
-          <w:szCs w:val="28"/>
-        </w:rPr>
-        <w:t>Ca</w:t>
-      </w:r>
-      <w:r>
-        <w:rPr>
-          <w:sz w:val="28"/>
-          <w:szCs w:val="28"/>
-        </w:rPr>
-        <w:t>r  A</w:t>
-      </w:r>
-      <w:proofErr w:type="gramEnd"/>
-      <w:r>
-        <w:rPr>
-          <w:sz w:val="28"/>
-          <w:szCs w:val="28"/>
-        </w:rPr>
-        <w:t xml:space="preserve"> has all the features of a vehicle. But it has its own attributes which makes it different from other subclasses. By using inheritance we need not rewrite the code that we’ve already used with the Vehicle. The subclass can also be extended. We can make a class </w:t>
+        <w:t>Class Ca</w:t>
+      </w:r>
+      <w:r>
+        <w:rPr>
+          <w:sz w:val="28"/>
+          <w:szCs w:val="28"/>
+        </w:rPr>
+        <w:t xml:space="preserve">r  A has all the features of a vehicle. But it has its own attributes which makes it different from other subclasses. By using inheritance we need not rewrite the code that we’ve already used with the Vehicle. The subclass can also be extended. We can make a class </w:t>
       </w:r>
       <w:r>
         <w:rPr>
@@ -506,25 +415,7 @@
           <w:color w:val="000000"/>
           <w:shd w:val="clear" w:color="auto" w:fill="FFFFFF"/>
         </w:rPr>
-        <w:t>The derived class cannot inherit a member of the base class if the derived class declares another member with the same name. (</w:t>
-      </w:r>
-      <w:proofErr w:type="gramStart"/>
-      <w:r>
-        <w:rPr>
-          <w:rFonts w:ascii="Trebuchet MS" w:hAnsi="Trebuchet MS"/>
-          <w:color w:val="000000"/>
-          <w:shd w:val="clear" w:color="auto" w:fill="FFFFFF"/>
-        </w:rPr>
-        <w:t>also</w:t>
-      </w:r>
-      <w:proofErr w:type="gramEnd"/>
-      <w:r>
-        <w:rPr>
-          <w:rFonts w:ascii="Trebuchet MS" w:hAnsi="Trebuchet MS"/>
-          <w:color w:val="000000"/>
-          <w:shd w:val="clear" w:color="auto" w:fill="FFFFFF"/>
-        </w:rPr>
-        <w:t xml:space="preserve"> known as Data hiding. We can call base class attribute in derived class using super keyword.)</w:t>
+        <w:t>The derived class cannot inherit a member of the base class if the derived class declares another member with the same name. (also known as Data hiding. We can call base class attribute in derived class using super keyword.)</w:t>
       </w:r>
     </w:p>
     <w:p>
@@ -575,18 +466,8 @@
           <w:sz w:val="28"/>
           <w:szCs w:val="28"/>
         </w:rPr>
-        <w:t xml:space="preserve">What are types of inheritance supported in </w:t>
-      </w:r>
-      <w:proofErr w:type="gramStart"/>
-      <w:r>
-        <w:rPr>
-          <w:b/>
-          <w:sz w:val="28"/>
-          <w:szCs w:val="28"/>
-        </w:rPr>
-        <w:t>java ?</w:t>
-      </w:r>
-      <w:proofErr w:type="gramEnd"/>
+        <w:t>What are types of inheritance supported in java ?</w:t>
+      </w:r>
     </w:p>
     <w:p>
       <w:pPr>
@@ -675,25 +556,7 @@
           <w:sz w:val="28"/>
           <w:szCs w:val="28"/>
         </w:rPr>
-        <w:t xml:space="preserve">Why java does not support Multiple </w:t>
-      </w:r>
-      <w:proofErr w:type="gramStart"/>
-      <w:r>
-        <w:rPr>
-          <w:b/>
-          <w:sz w:val="28"/>
-          <w:szCs w:val="28"/>
-        </w:rPr>
-        <w:t>Inheritance</w:t>
-      </w:r>
-      <w:proofErr w:type="gramEnd"/>
-      <w:r>
-        <w:rPr>
-          <w:b/>
-          <w:sz w:val="28"/>
-          <w:szCs w:val="28"/>
-        </w:rPr>
-        <w:t>?</w:t>
+        <w:t>Why java does not support Multiple Inheritance?</w:t>
       </w:r>
     </w:p>
     <w:p>
@@ -732,55 +595,23 @@
           <w:sz w:val="28"/>
           <w:szCs w:val="28"/>
         </w:rPr>
-        <w:t xml:space="preserve">Class </w:t>
-      </w:r>
-      <w:proofErr w:type="gramStart"/>
-      <w:r>
-        <w:rPr>
-          <w:sz w:val="28"/>
-          <w:szCs w:val="28"/>
-        </w:rPr>
-        <w:t>A :</w:t>
-      </w:r>
-      <w:proofErr w:type="gramEnd"/>
-      <w:r>
-        <w:rPr>
-          <w:sz w:val="28"/>
-          <w:szCs w:val="28"/>
-        </w:rPr>
-        <w:t xml:space="preserve"> drive();</w:t>
-      </w:r>
-    </w:p>
-    <w:p>
-      <w:pPr>
-        <w:pStyle w:val="ListParagraph"/>
-        <w:rPr>
-          <w:sz w:val="28"/>
-          <w:szCs w:val="28"/>
-        </w:rPr>
-      </w:pPr>
-      <w:r>
-        <w:rPr>
-          <w:sz w:val="28"/>
-          <w:szCs w:val="28"/>
-        </w:rPr>
-        <w:t xml:space="preserve">Class </w:t>
-      </w:r>
-      <w:proofErr w:type="gramStart"/>
-      <w:r>
-        <w:rPr>
-          <w:sz w:val="28"/>
-          <w:szCs w:val="28"/>
-        </w:rPr>
-        <w:t>B :</w:t>
-      </w:r>
-      <w:proofErr w:type="gramEnd"/>
-      <w:r>
-        <w:rPr>
-          <w:sz w:val="28"/>
-          <w:szCs w:val="28"/>
-        </w:rPr>
-        <w:t xml:space="preserve"> drive();</w:t>
+        <w:t>Class A : drive();</w:t>
+      </w:r>
+    </w:p>
+    <w:p>
+      <w:pPr>
+        <w:pStyle w:val="ListParagraph"/>
+        <w:rPr>
+          <w:sz w:val="28"/>
+          <w:szCs w:val="28"/>
+        </w:rPr>
+      </w:pPr>
+      <w:r>
+        <w:rPr>
+          <w:sz w:val="28"/>
+          <w:szCs w:val="28"/>
+        </w:rPr>
+        <w:t>Class B : drive();</w:t>
       </w:r>
     </w:p>
     <w:p>
@@ -812,89 +643,23 @@
           <w:sz w:val="28"/>
           <w:szCs w:val="28"/>
         </w:rPr>
-        <w:t xml:space="preserve">C </w:t>
-      </w:r>
-      <w:proofErr w:type="spellStart"/>
-      <w:r>
-        <w:rPr>
-          <w:sz w:val="28"/>
-          <w:szCs w:val="28"/>
-        </w:rPr>
-        <w:t>c</w:t>
-      </w:r>
-      <w:proofErr w:type="spellEnd"/>
-      <w:r>
-        <w:rPr>
-          <w:sz w:val="28"/>
-          <w:szCs w:val="28"/>
-        </w:rPr>
-        <w:t xml:space="preserve"> = new </w:t>
-      </w:r>
-      <w:proofErr w:type="gramStart"/>
-      <w:r>
-        <w:rPr>
-          <w:sz w:val="28"/>
-          <w:szCs w:val="28"/>
-        </w:rPr>
-        <w:t>C(</w:t>
-      </w:r>
-      <w:proofErr w:type="gramEnd"/>
-      <w:r>
-        <w:rPr>
-          <w:sz w:val="28"/>
-          <w:szCs w:val="28"/>
-        </w:rPr>
-        <w:t xml:space="preserve">);    </w:t>
-      </w:r>
-    </w:p>
-    <w:p>
-      <w:pPr>
-        <w:pStyle w:val="ListParagraph"/>
-        <w:rPr>
-          <w:sz w:val="28"/>
-          <w:szCs w:val="28"/>
-        </w:rPr>
-      </w:pPr>
-      <w:proofErr w:type="spellStart"/>
-      <w:proofErr w:type="gramStart"/>
-      <w:r>
-        <w:rPr>
-          <w:sz w:val="28"/>
-          <w:szCs w:val="28"/>
-        </w:rPr>
-        <w:t>c.drive</w:t>
-      </w:r>
-      <w:proofErr w:type="spellEnd"/>
-      <w:r>
-        <w:rPr>
-          <w:sz w:val="28"/>
-          <w:szCs w:val="28"/>
-        </w:rPr>
-        <w:t>(</w:t>
-      </w:r>
-      <w:proofErr w:type="gramEnd"/>
-      <w:r>
-        <w:rPr>
-          <w:sz w:val="28"/>
-          <w:szCs w:val="28"/>
-        </w:rPr>
-        <w:t xml:space="preserve">);   // Compiler will give error at this line. Because it is not sure which </w:t>
-      </w:r>
-      <w:proofErr w:type="gramStart"/>
-      <w:r>
-        <w:rPr>
-          <w:sz w:val="28"/>
-          <w:szCs w:val="28"/>
-        </w:rPr>
-        <w:t>drive(</w:t>
-      </w:r>
-      <w:proofErr w:type="gramEnd"/>
-      <w:r>
-        <w:rPr>
-          <w:sz w:val="28"/>
-          <w:szCs w:val="28"/>
-        </w:rPr>
-        <w:t>) method will be called which leads to ambiguity.</w:t>
+        <w:t xml:space="preserve">C c = new C();    </w:t>
+      </w:r>
+    </w:p>
+    <w:p>
+      <w:pPr>
+        <w:pStyle w:val="ListParagraph"/>
+        <w:rPr>
+          <w:sz w:val="28"/>
+          <w:szCs w:val="28"/>
+        </w:rPr>
+      </w:pPr>
+      <w:r>
+        <w:rPr>
+          <w:sz w:val="28"/>
+          <w:szCs w:val="28"/>
+        </w:rPr>
+        <w:t>c.drive();   // Compiler will give error at this line. Because it is not sure which drive() method will be called which leads to ambiguity.</w:t>
       </w:r>
     </w:p>
     <w:p>
@@ -950,13 +715,6 @@
           <w:szCs w:val="28"/>
         </w:rPr>
         <w:br/>
-      </w:r>
-      <w:proofErr w:type="gramStart"/>
-      <w:r>
-        <w:rPr>
-          <w:sz w:val="28"/>
-          <w:szCs w:val="28"/>
-        </w:rPr>
         <w:t>1.</w:t>
       </w:r>
       <w:r>
@@ -967,7 +725,6 @@
         </w:rPr>
         <w:t>extends</w:t>
       </w:r>
-      <w:proofErr w:type="gramEnd"/>
       <w:r>
         <w:rPr>
           <w:sz w:val="28"/>
@@ -986,7 +743,6 @@
           <w:szCs w:val="28"/>
         </w:rPr>
       </w:pPr>
-      <w:proofErr w:type="gramStart"/>
       <w:r>
         <w:rPr>
           <w:sz w:val="28"/>
@@ -1002,7 +758,6 @@
         </w:rPr>
         <w:t>implements</w:t>
       </w:r>
-      <w:proofErr w:type="gramEnd"/>
       <w:r>
         <w:rPr>
           <w:sz w:val="28"/>
@@ -1105,39 +860,7 @@
           <w:sz w:val="28"/>
           <w:szCs w:val="28"/>
         </w:rPr>
-        <w:t>POJO class</w:t>
-      </w:r>
-      <w:proofErr w:type="gramStart"/>
-      <w:r>
-        <w:rPr>
-          <w:sz w:val="28"/>
-          <w:szCs w:val="28"/>
-        </w:rPr>
-        <w:t>..</w:t>
-      </w:r>
-      <w:proofErr w:type="gramEnd"/>
-      <w:r>
-        <w:rPr>
-          <w:sz w:val="28"/>
-          <w:szCs w:val="28"/>
-        </w:rPr>
-        <w:t xml:space="preserve"> </w:t>
-      </w:r>
-      <w:proofErr w:type="gramStart"/>
-      <w:r>
-        <w:rPr>
-          <w:sz w:val="28"/>
-          <w:szCs w:val="28"/>
-        </w:rPr>
-        <w:t>having</w:t>
-      </w:r>
-      <w:proofErr w:type="gramEnd"/>
-      <w:r>
-        <w:rPr>
-          <w:sz w:val="28"/>
-          <w:szCs w:val="28"/>
-        </w:rPr>
-        <w:t xml:space="preserve"> variables as private and provide getter setter for variables.</w:t>
+        <w:t>POJO class.. having variables as private and provide getter setter for variables.</w:t>
       </w:r>
       <w:r>
         <w:rPr>
@@ -1211,23 +934,7 @@
           <w:sz w:val="28"/>
           <w:szCs w:val="28"/>
         </w:rPr>
-        <w:t xml:space="preserve">We can control the access of data using access modifiers- private, </w:t>
-      </w:r>
-      <w:proofErr w:type="gramStart"/>
-      <w:r>
-        <w:rPr>
-          <w:sz w:val="28"/>
-          <w:szCs w:val="28"/>
-        </w:rPr>
-        <w:t>public ,</w:t>
-      </w:r>
-      <w:proofErr w:type="gramEnd"/>
-      <w:r>
-        <w:rPr>
-          <w:sz w:val="28"/>
-          <w:szCs w:val="28"/>
-        </w:rPr>
-        <w:t xml:space="preserve"> protected or default.</w:t>
+        <w:t>We can control the access of data using access modifiers- private, public , protected or default.</w:t>
       </w:r>
     </w:p>
     <w:p>
@@ -1354,23 +1061,7 @@
           <w:sz w:val="28"/>
           <w:szCs w:val="28"/>
         </w:rPr>
-        <w:t xml:space="preserve">Abstract classes are useful in a situation when some general methods should be implemented and specialization </w:t>
-      </w:r>
-      <w:proofErr w:type="spellStart"/>
-      <w:r>
-        <w:rPr>
-          <w:sz w:val="28"/>
-          <w:szCs w:val="28"/>
-        </w:rPr>
-        <w:t>behavior</w:t>
-      </w:r>
-      <w:proofErr w:type="spellEnd"/>
-      <w:r>
-        <w:rPr>
-          <w:sz w:val="28"/>
-          <w:szCs w:val="28"/>
-        </w:rPr>
-        <w:t xml:space="preserve"> should be implemented by subclasses.</w:t>
+        <w:t>Abstract classes are useful in a situation when some general methods should be implemented and specialization behavior should be implemented by subclasses.</w:t>
       </w:r>
     </w:p>
     <w:p>
@@ -1531,25 +1222,7 @@
           <w:sz w:val="28"/>
           <w:szCs w:val="28"/>
         </w:rPr>
-        <w:t xml:space="preserve">When do you </w:t>
-      </w:r>
-      <w:proofErr w:type="spellStart"/>
-      <w:r>
-        <w:rPr>
-          <w:b/>
-          <w:sz w:val="28"/>
-          <w:szCs w:val="28"/>
-        </w:rPr>
-        <w:t>favor</w:t>
-      </w:r>
-      <w:proofErr w:type="spellEnd"/>
-      <w:r>
-        <w:rPr>
-          <w:b/>
-          <w:sz w:val="28"/>
-          <w:szCs w:val="28"/>
-        </w:rPr>
-        <w:t xml:space="preserve"> abstract class over interface?</w:t>
+        <w:t>When do you favor abstract class over interface?</w:t>
       </w:r>
       <w:r>
         <w:rPr>
@@ -1557,23 +1230,7 @@
           <w:szCs w:val="28"/>
         </w:rPr>
         <w:br/>
-        <w:t xml:space="preserve">Since it’s almost impossible to add a new method on a published interface, it’s better to use abstract class, when evolution is concern. Abstract class in Java evolves better than interface. Similarly, if you have too many methods inside interface, you are creating pain for all </w:t>
-      </w:r>
-      <w:proofErr w:type="spellStart"/>
-      <w:r>
-        <w:rPr>
-          <w:sz w:val="28"/>
-          <w:szCs w:val="28"/>
-        </w:rPr>
-        <w:t>it’s</w:t>
-      </w:r>
-      <w:proofErr w:type="spellEnd"/>
-      <w:r>
-        <w:rPr>
-          <w:sz w:val="28"/>
-          <w:szCs w:val="28"/>
-        </w:rPr>
-        <w:t xml:space="preserve"> implementation, consider providing an abstract class for default implementation</w:t>
+        <w:t>Since it’s almost impossible to add a new method on a published interface, it’s better to use abstract class, when evolution is concern. Abstract class in Java evolves better than interface. Similarly, if you have too many methods inside interface, you are creating pain for all it’s implementation, consider providing an abstract class for default implementation</w:t>
       </w:r>
       <w:r>
         <w:rPr>
@@ -1627,25 +1284,8 @@
           <w:sz w:val="28"/>
           <w:szCs w:val="28"/>
         </w:rPr>
-        <w:t xml:space="preserve">Yes, abstract class can declare and define constructor in Java. Since you </w:t>
-      </w:r>
-      <w:proofErr w:type="spellStart"/>
-      <w:r>
-        <w:rPr>
-          <w:sz w:val="28"/>
-          <w:szCs w:val="28"/>
-        </w:rPr>
-        <w:t>can not</w:t>
-      </w:r>
-      <w:proofErr w:type="spellEnd"/>
-      <w:r>
-        <w:rPr>
-          <w:sz w:val="28"/>
-          <w:szCs w:val="28"/>
-        </w:rPr>
-        <w:t xml:space="preserve"> create instance of abstract class,</w:t>
-      </w:r>
-      <w:proofErr w:type="gramStart"/>
+        <w:t>Yes, abstract class can declare and define constructor in Java. Since you can not create instance of abstract class, </w:t>
+      </w:r>
       <w:r>
         <w:rPr>
           <w:sz w:val="28"/>
@@ -1658,22 +1298,7 @@
           <w:sz w:val="28"/>
           <w:szCs w:val="28"/>
         </w:rPr>
-        <w:t> </w:t>
-      </w:r>
-      <w:r>
-        <w:rPr>
-          <w:sz w:val="28"/>
-          <w:szCs w:val="28"/>
-        </w:rPr>
-        <w:t>constructor</w:t>
-      </w:r>
-      <w:proofErr w:type="gramEnd"/>
-      <w:r>
-        <w:rPr>
-          <w:sz w:val="28"/>
-          <w:szCs w:val="28"/>
-        </w:rPr>
-        <w:t xml:space="preserve"> can only be called during</w:t>
+        <w:t>constructor can only be called during</w:t>
       </w:r>
       <w:r>
         <w:rPr>
@@ -1696,23 +1321,7 @@
           <w:sz w:val="28"/>
           <w:szCs w:val="28"/>
         </w:rPr>
-        <w:t xml:space="preserve">, i.e. when you create instance of concrete implementation class. Now some interviewer, ask what is the purpose of constructor, if you </w:t>
-      </w:r>
-      <w:proofErr w:type="spellStart"/>
-      <w:r>
-        <w:rPr>
-          <w:sz w:val="28"/>
-          <w:szCs w:val="28"/>
-        </w:rPr>
-        <w:t>can not</w:t>
-      </w:r>
-      <w:proofErr w:type="spellEnd"/>
-      <w:r>
-        <w:rPr>
-          <w:sz w:val="28"/>
-          <w:szCs w:val="28"/>
-        </w:rPr>
-        <w:t xml:space="preserve"> instantiate abstract class? Well, it can still be used to initialize common variables, which are</w:t>
+        <w:t>, i.e. when you create instance of concrete implementation class. Now some interviewer, ask what is the purpose of constructor, if you can not instantiate abstract class? Well, it can still be used to initialize common variables, which are</w:t>
       </w:r>
       <w:r>
         <w:rPr>
@@ -1726,23 +1335,7 @@
           <w:sz w:val="28"/>
           <w:szCs w:val="28"/>
         </w:rPr>
-        <w:t xml:space="preserve">inside abstract class, and used by various </w:t>
-      </w:r>
-      <w:proofErr w:type="gramStart"/>
-      <w:r>
-        <w:rPr>
-          <w:sz w:val="28"/>
-          <w:szCs w:val="28"/>
-        </w:rPr>
-        <w:t>implementation</w:t>
-      </w:r>
-      <w:proofErr w:type="gramEnd"/>
-      <w:r>
-        <w:rPr>
-          <w:sz w:val="28"/>
-          <w:szCs w:val="28"/>
-        </w:rPr>
-        <w:t>. Also even if you don’t provide any constructor, compiler will add</w:t>
+        <w:t>inside abstract class, and used by various implementation. Also even if you don’t provide any constructor, compiler will add</w:t>
       </w:r>
       <w:r>
         <w:rPr>
@@ -1825,25 +1418,7 @@
           <w:sz w:val="28"/>
           <w:szCs w:val="28"/>
         </w:rPr>
-        <w:t xml:space="preserve"> Can abstract class implements interface in Java? </w:t>
-      </w:r>
-      <w:proofErr w:type="gramStart"/>
-      <w:r>
-        <w:rPr>
-          <w:b/>
-          <w:sz w:val="28"/>
-          <w:szCs w:val="28"/>
-        </w:rPr>
-        <w:t>does</w:t>
-      </w:r>
-      <w:proofErr w:type="gramEnd"/>
-      <w:r>
-        <w:rPr>
-          <w:b/>
-          <w:sz w:val="28"/>
-          <w:szCs w:val="28"/>
-        </w:rPr>
-        <w:t xml:space="preserve"> they require to implement all methods?</w:t>
+        <w:t xml:space="preserve"> Can abstract class implements interface in Java? does they require to implement all methods?</w:t>
       </w:r>
       <w:r>
         <w:rPr>
@@ -1859,93 +1434,17 @@
           <w:szCs w:val="28"/>
         </w:rPr>
         <w:lastRenderedPageBreak/>
-        <w:t>using implements keyword. Since they are abstract, they don’t need to implement all methods. It’s good practice to provide an abstract base class, along with an interface to declare Type. One example of this is </w:t>
-      </w:r>
-      <w:proofErr w:type="spellStart"/>
-      <w:r>
-        <w:rPr>
-          <w:sz w:val="28"/>
-          <w:szCs w:val="28"/>
-        </w:rPr>
-        <w:t>java.util.List</w:t>
-      </w:r>
-      <w:proofErr w:type="spellEnd"/>
-      <w:r>
-        <w:rPr>
-          <w:sz w:val="28"/>
-          <w:szCs w:val="28"/>
-        </w:rPr>
-        <w:t> interface and corresponding </w:t>
-      </w:r>
-      <w:proofErr w:type="spellStart"/>
-      <w:r>
-        <w:rPr>
-          <w:sz w:val="28"/>
-          <w:szCs w:val="28"/>
-        </w:rPr>
-        <w:t>java.util.AbstractList</w:t>
-      </w:r>
-      <w:proofErr w:type="spellEnd"/>
-      <w:r>
-        <w:rPr>
-          <w:sz w:val="28"/>
-          <w:szCs w:val="28"/>
-        </w:rPr>
-        <w:t> abstract class. Since </w:t>
-      </w:r>
-      <w:proofErr w:type="spellStart"/>
-      <w:r>
-        <w:rPr>
-          <w:sz w:val="28"/>
-          <w:szCs w:val="28"/>
-        </w:rPr>
-        <w:t>AbstractList</w:t>
-      </w:r>
-      <w:proofErr w:type="spellEnd"/>
-      <w:r>
-        <w:rPr>
-          <w:sz w:val="28"/>
-          <w:szCs w:val="28"/>
-        </w:rPr>
-        <w:t> implements all common methods,</w:t>
-      </w:r>
-      <w:proofErr w:type="gramStart"/>
-      <w:r>
-        <w:rPr>
-          <w:sz w:val="28"/>
-          <w:szCs w:val="28"/>
-        </w:rPr>
-        <w:t>  concrete</w:t>
-      </w:r>
-      <w:proofErr w:type="gramEnd"/>
-      <w:r>
-        <w:rPr>
-          <w:sz w:val="28"/>
-          <w:szCs w:val="28"/>
-        </w:rPr>
-        <w:t xml:space="preserve"> implementations like </w:t>
-      </w:r>
-      <w:proofErr w:type="spellStart"/>
-      <w:r>
-        <w:fldChar w:fldCharType="begin"/>
-      </w:r>
-      <w:r>
-        <w:instrText>HYPERLINK "http://javarevisited.blogspot.com/2012/02/difference-between-linkedlist-vs.html" \t "_blank" \o "Click to open in a new window"</w:instrText>
-      </w:r>
-      <w:r>
-        <w:fldChar w:fldCharType="separate"/>
-      </w:r>
-      <w:r>
-        <w:rPr>
-          <w:sz w:val="28"/>
-          <w:szCs w:val="28"/>
-        </w:rPr>
-        <w:t>LinkedList</w:t>
-      </w:r>
-      <w:proofErr w:type="spellEnd"/>
-      <w:r>
-        <w:fldChar w:fldCharType="end"/>
-      </w:r>
+        <w:t>using implements keyword. Since they are abstract, they don’t need to implement all methods. It’s good practice to provide an abstract base class, along with an interface to declare Type. One example of this is java.util.List interface and corresponding java.util.AbstractList abstract class. Since AbstractList implements all common methods,  concrete implementations like </w:t>
+      </w:r>
+      <w:hyperlink r:id="rId7" w:tgtFrame="_blank" w:tooltip="Click to open in a new window" w:history="1">
+        <w:r>
+          <w:rPr>
+            <w:sz w:val="28"/>
+            <w:szCs w:val="28"/>
+          </w:rPr>
+          <w:t>LinkedList</w:t>
+        </w:r>
+      </w:hyperlink>
       <w:r>
         <w:rPr>
           <w:sz w:val="28"/>
@@ -1953,65 +1452,21 @@
         </w:rPr>
         <w:t> and </w:t>
       </w:r>
-      <w:proofErr w:type="spellStart"/>
-      <w:r>
-        <w:fldChar w:fldCharType="begin"/>
-      </w:r>
-      <w:r>
-        <w:instrText>HYPERLINK "http://javarevisited.blogspot.com/2012/03/how-to-loop-arraylist-in-java-code.html" \t "_blank" \o "Click to open in a new window"</w:instrText>
-      </w:r>
-      <w:r>
-        <w:fldChar w:fldCharType="separate"/>
-      </w:r>
-      <w:r>
-        <w:rPr>
-          <w:sz w:val="28"/>
-          <w:szCs w:val="28"/>
-        </w:rPr>
-        <w:t>ArrayList</w:t>
-      </w:r>
-      <w:proofErr w:type="spellEnd"/>
-      <w:r>
-        <w:fldChar w:fldCharType="end"/>
-      </w:r>
-      <w:r>
-        <w:rPr>
-          <w:sz w:val="28"/>
-          <w:szCs w:val="28"/>
-        </w:rPr>
-        <w:t xml:space="preserve"> are free from burden of implementing all methods, had they implemented List interface directly. It’s best of both </w:t>
-      </w:r>
-      <w:proofErr w:type="gramStart"/>
-      <w:r>
-        <w:rPr>
-          <w:sz w:val="28"/>
-          <w:szCs w:val="28"/>
-        </w:rPr>
-        <w:t>world</w:t>
-      </w:r>
-      <w:proofErr w:type="gramEnd"/>
-      <w:r>
-        <w:rPr>
-          <w:sz w:val="28"/>
-          <w:szCs w:val="28"/>
-        </w:rPr>
-        <w:t xml:space="preserve">, you can get advantage of interface for declaring type, and flexibility of abstract class to implement common </w:t>
-      </w:r>
-      <w:proofErr w:type="spellStart"/>
-      <w:r>
-        <w:rPr>
-          <w:sz w:val="28"/>
-          <w:szCs w:val="28"/>
-        </w:rPr>
-        <w:t>behavior</w:t>
-      </w:r>
-      <w:proofErr w:type="spellEnd"/>
-      <w:r>
-        <w:rPr>
-          <w:sz w:val="28"/>
-          <w:szCs w:val="28"/>
-        </w:rPr>
-        <w:t xml:space="preserve"> at one place.</w:t>
+      <w:hyperlink r:id="rId8" w:tgtFrame="_blank" w:tooltip="Click to open in a new window" w:history="1">
+        <w:r>
+          <w:rPr>
+            <w:sz w:val="28"/>
+            <w:szCs w:val="28"/>
+          </w:rPr>
+          <w:t>ArrayList</w:t>
+        </w:r>
+      </w:hyperlink>
+      <w:r>
+        <w:rPr>
+          <w:sz w:val="28"/>
+          <w:szCs w:val="28"/>
+        </w:rPr>
+        <w:t> are free from burden of implementing all methods, had they implemented List interface directly. It’s best of both world, you can get advantage of interface for declaring type, and flexibility of abstract class to implement common behavior at one place.</w:t>
       </w:r>
     </w:p>
     <w:p>
@@ -2126,7 +1581,7 @@
         </w:rPr>
         <w:t>not be final in Java. Making them final will stop abstract class from being extended, which is the only way to use abstract class. They are also opposite of each other, abstract keyword enforces to extend a class, for using it, on the other hand, </w:t>
       </w:r>
-      <w:hyperlink r:id="rId7" w:tgtFrame="_blank" w:tooltip="Click to open in a new window" w:history="1">
+      <w:hyperlink r:id="rId9" w:tgtFrame="_blank" w:tooltip="Click to open in a new window" w:history="1">
         <w:r>
           <w:rPr>
             <w:sz w:val="28"/>
@@ -2140,23 +1595,7 @@
           <w:sz w:val="28"/>
           <w:szCs w:val="28"/>
         </w:rPr>
-        <w:t xml:space="preserve"> prevents a class from being extended. In real world also, abstract signifies incompleteness, while final is used to demonstrate completeness. Bottom line is, you </w:t>
-      </w:r>
-      <w:proofErr w:type="spellStart"/>
-      <w:r>
-        <w:rPr>
-          <w:sz w:val="28"/>
-          <w:szCs w:val="28"/>
-        </w:rPr>
-        <w:t>can not</w:t>
-      </w:r>
-      <w:proofErr w:type="spellEnd"/>
-      <w:r>
-        <w:rPr>
-          <w:sz w:val="28"/>
-          <w:szCs w:val="28"/>
-        </w:rPr>
-        <w:t xml:space="preserve"> make your class abstract and final in Java, at same time, it’s a compile time error.</w:t>
+        <w:t> prevents a class from being extended. In real world also, abstract signifies incompleteness, while final is used to demonstrate completeness. Bottom line is, you can not make your class abstract and final in Java, at same time, it’s a compile time error.</w:t>
       </w:r>
     </w:p>
     <w:p>
@@ -2202,7 +1641,7 @@
         <w:br/>
         <w:t>Yes, abstract class can declare and define </w:t>
       </w:r>
-      <w:hyperlink r:id="rId8" w:tgtFrame="_blank" w:tooltip="Click to open in a new window" w:history="1">
+      <w:hyperlink r:id="rId10" w:tgtFrame="_blank" w:tooltip="Click to open in a new window" w:history="1">
         <w:r>
           <w:rPr>
             <w:sz w:val="28"/>
@@ -2216,47 +1655,15 @@
           <w:sz w:val="28"/>
           <w:szCs w:val="28"/>
         </w:rPr>
-        <w:t xml:space="preserve">, nothing prevents from doing that. But, you must follow guidelines for making a method static in Java, as it’s not welcomed in </w:t>
-      </w:r>
-      <w:proofErr w:type="gramStart"/>
-      <w:r>
-        <w:rPr>
-          <w:sz w:val="28"/>
-          <w:szCs w:val="28"/>
-        </w:rPr>
-        <w:t>a</w:t>
-      </w:r>
-      <w:proofErr w:type="gramEnd"/>
-      <w:r>
-        <w:rPr>
-          <w:sz w:val="28"/>
-          <w:szCs w:val="28"/>
-        </w:rPr>
-        <w:t xml:space="preserve"> object oriented design, because </w:t>
-      </w:r>
-      <w:hyperlink r:id="rId9" w:tgtFrame="_blank" w:tooltip="Click to open in a new window" w:history="1">
+        <w:t>, nothing prevents from doing that. But, you must follow guidelines for making a method static in Java, as it’s not welcomed in a object oriented design, because </w:t>
+      </w:r>
+      <w:hyperlink r:id="rId11" w:tgtFrame="_blank" w:tooltip="Click to open in a new window" w:history="1">
         <w:r>
           <w:rPr>
             <w:sz w:val="28"/>
             <w:szCs w:val="28"/>
           </w:rPr>
-          <w:t xml:space="preserve">static methods </w:t>
-        </w:r>
-        <w:proofErr w:type="spellStart"/>
-        <w:r>
-          <w:rPr>
-            <w:sz w:val="28"/>
-            <w:szCs w:val="28"/>
-          </w:rPr>
-          <w:t>can not</w:t>
-        </w:r>
-        <w:proofErr w:type="spellEnd"/>
-        <w:r>
-          <w:rPr>
-            <w:sz w:val="28"/>
-            <w:szCs w:val="28"/>
-          </w:rPr>
-          <w:t xml:space="preserve"> be overridden in Java</w:t>
+          <w:t>static methods can not be overridden in Java</w:t>
         </w:r>
       </w:hyperlink>
       <w:r>
@@ -2300,24 +1707,14 @@
           <w:sz w:val="28"/>
           <w:szCs w:val="28"/>
         </w:rPr>
-        <w:t xml:space="preserve">Can abstract class contains main method in </w:t>
-      </w:r>
-      <w:proofErr w:type="gramStart"/>
+        <w:t>Can abstract class contains main method in Java ?</w:t>
+      </w:r>
       <w:r>
         <w:rPr>
           <w:b/>
           <w:sz w:val="28"/>
           <w:szCs w:val="28"/>
         </w:rPr>
-        <w:t>Java ?</w:t>
-      </w:r>
-      <w:proofErr w:type="gramEnd"/>
-      <w:r>
-        <w:rPr>
-          <w:b/>
-          <w:sz w:val="28"/>
-          <w:szCs w:val="28"/>
-        </w:rPr>
         <w:br/>
       </w:r>
       <w:r>
@@ -2327,7 +1724,7 @@
         </w:rPr>
         <w:t>Yes, abstract class can contain </w:t>
       </w:r>
-      <w:hyperlink r:id="rId10" w:tgtFrame="_blank" w:tooltip="Click to open in a new window" w:history="1">
+      <w:hyperlink r:id="rId12" w:tgtFrame="_blank" w:tooltip="Click to open in a new window" w:history="1">
         <w:r>
           <w:rPr>
             <w:sz w:val="28"/>
@@ -2452,39 +1849,7 @@
           <w:rFonts w:ascii="Helvetica" w:hAnsi="Helvetica"/>
           <w:color w:val="333333"/>
         </w:rPr>
-        <w:t xml:space="preserve"> Aggregation is a specialize form of Association where all object have their own lifecycle but there is ownership and child object </w:t>
-      </w:r>
-      <w:proofErr w:type="spellStart"/>
-      <w:r>
-        <w:rPr>
-          <w:rFonts w:ascii="Helvetica" w:hAnsi="Helvetica"/>
-          <w:color w:val="333333"/>
-        </w:rPr>
-        <w:t>can not</w:t>
-      </w:r>
-      <w:proofErr w:type="spellEnd"/>
-      <w:r>
-        <w:rPr>
-          <w:rFonts w:ascii="Helvetica" w:hAnsi="Helvetica"/>
-          <w:color w:val="333333"/>
-        </w:rPr>
-        <w:t xml:space="preserve"> belongs to another parent object. Let's take an example of Department and teacher. A single teacher </w:t>
-      </w:r>
-      <w:proofErr w:type="spellStart"/>
-      <w:r>
-        <w:rPr>
-          <w:rFonts w:ascii="Helvetica" w:hAnsi="Helvetica"/>
-          <w:color w:val="333333"/>
-        </w:rPr>
-        <w:t>can not</w:t>
-      </w:r>
-      <w:proofErr w:type="spellEnd"/>
-      <w:r>
-        <w:rPr>
-          <w:rFonts w:ascii="Helvetica" w:hAnsi="Helvetica"/>
-          <w:color w:val="333333"/>
-        </w:rPr>
-        <w:t xml:space="preserve"> belongs to multiple departments, but if we delete the department teacher object will not destroy. We can think about "has-a" relationship.</w:t>
+        <w:t xml:space="preserve"> Aggregation is a specialize form of Association where all object have their own lifecycle but there is ownership and child object can not belongs to another parent object. Let's take an example of Department and teacher. A single teacher can not belongs to multiple departments, but if we delete the department teacher object will not destroy. We can think about "has-a" relationship.</w:t>
       </w:r>
     </w:p>
     <w:p>
@@ -2531,18 +1896,8 @@
           <w:rFonts w:ascii="Helvetica" w:hAnsi="Helvetica"/>
           <w:color w:val="333333"/>
         </w:rPr>
-        <w:t xml:space="preserve"> What is </w:t>
-      </w:r>
-      <w:proofErr w:type="gramStart"/>
-      <w:r>
-        <w:rPr>
-          <w:rStyle w:val="Strong"/>
-          <w:rFonts w:ascii="Helvetica" w:hAnsi="Helvetica"/>
-          <w:color w:val="333333"/>
-        </w:rPr>
-        <w:t>Composition ?</w:t>
-      </w:r>
-      <w:proofErr w:type="gramEnd"/>
+        <w:t xml:space="preserve"> What is Composition ?</w:t>
+      </w:r>
     </w:p>
     <w:p>
       <w:pPr>
@@ -2560,39 +1915,7 @@
           <w:rFonts w:ascii="Helvetica" w:hAnsi="Helvetica"/>
           <w:color w:val="333333"/>
         </w:rPr>
-        <w:t xml:space="preserve"> Composition is again specialize form of Aggregation and we can call this as a "death" relationship. It is a strong type of Aggregation. Child object </w:t>
-      </w:r>
-      <w:proofErr w:type="spellStart"/>
-      <w:r>
-        <w:rPr>
-          <w:rFonts w:ascii="Helvetica" w:hAnsi="Helvetica"/>
-          <w:color w:val="333333"/>
-        </w:rPr>
-        <w:t>dose</w:t>
-      </w:r>
-      <w:proofErr w:type="spellEnd"/>
-      <w:r>
-        <w:rPr>
-          <w:rFonts w:ascii="Helvetica" w:hAnsi="Helvetica"/>
-          <w:color w:val="333333"/>
-        </w:rPr>
-        <w:t xml:space="preserve"> not have their lifecycle and if parent object deletes all child object will also be deleted. Let's take again an example of relationship between House and rooms. House can contain multiple rooms there is no independent life of room and any room </w:t>
-      </w:r>
-      <w:proofErr w:type="spellStart"/>
-      <w:r>
-        <w:rPr>
-          <w:rFonts w:ascii="Helvetica" w:hAnsi="Helvetica"/>
-          <w:color w:val="333333"/>
-        </w:rPr>
-        <w:t>can not</w:t>
-      </w:r>
-      <w:proofErr w:type="spellEnd"/>
-      <w:r>
-        <w:rPr>
-          <w:rFonts w:ascii="Helvetica" w:hAnsi="Helvetica"/>
-          <w:color w:val="333333"/>
-        </w:rPr>
-        <w:t xml:space="preserve"> belongs to two different house if we delete the house room will automatically delete.</w:t>
+        <w:t xml:space="preserve"> Composition is again specialize form of Aggregation and we can call this as a "death" relationship. It is a strong type of Aggregation. Child object dose not have their lifecycle and if parent object deletes all child object will also be deleted. Let's take again an example of relationship between House and rooms. House can contain multiple rooms there is no independent life of room and any room can not belongs to two different house if we delete the house room will automatically delete.</w:t>
       </w:r>
     </w:p>
     <w:p>
@@ -2633,39 +1956,7 @@
           <w:rFonts w:ascii="Trebuchet MS" w:hAnsi="Trebuchet MS"/>
           <w:color w:val="000000"/>
         </w:rPr>
-        <w:t xml:space="preserve">If </w:t>
-      </w:r>
-      <w:proofErr w:type="gramStart"/>
-      <w:r>
-        <w:rPr>
-          <w:rFonts w:ascii="Trebuchet MS" w:hAnsi="Trebuchet MS"/>
-          <w:color w:val="000000"/>
-        </w:rPr>
-        <w:t>cow(</w:t>
-      </w:r>
-      <w:proofErr w:type="gramEnd"/>
-      <w:r>
-        <w:rPr>
-          <w:rFonts w:ascii="Trebuchet MS" w:hAnsi="Trebuchet MS"/>
-          <w:color w:val="000000"/>
-        </w:rPr>
-        <w:t xml:space="preserve">container) dies, the objects(legs) are also dead. This is composition. That is not the case in aggregation. If </w:t>
-      </w:r>
-      <w:proofErr w:type="gramStart"/>
-      <w:r>
-        <w:rPr>
-          <w:rFonts w:ascii="Trebuchet MS" w:hAnsi="Trebuchet MS"/>
-          <w:color w:val="000000"/>
-        </w:rPr>
-        <w:t>car(</w:t>
-      </w:r>
-      <w:proofErr w:type="gramEnd"/>
-      <w:r>
-        <w:rPr>
-          <w:rFonts w:ascii="Trebuchet MS" w:hAnsi="Trebuchet MS"/>
-          <w:color w:val="000000"/>
-        </w:rPr>
-        <w:t xml:space="preserve">container) dies, not necessary that the object(driver) should die. Hence this is aggregation. Hope this helps. </w:t>
+        <w:t xml:space="preserve">If cow(container) dies, the objects(legs) are also dead. This is composition. That is not the case in aggregation. If car(container) dies, not necessary that the object(driver) should die. Hence this is aggregation. Hope this helps. </w:t>
       </w:r>
       <w:r>
         <w:rPr>
@@ -2707,7 +1998,7 @@
                     </pic:cNvPicPr>
                   </pic:nvPicPr>
                   <pic:blipFill>
-                    <a:blip r:embed="rId11" cstate="print"/>
+                    <a:blip r:embed="rId13" cstate="print"/>
                     <a:srcRect/>
                     <a:stretch>
                       <a:fillRect/>
@@ -2842,23 +2133,7 @@
           <w:sz w:val="28"/>
           <w:szCs w:val="28"/>
         </w:rPr>
-        <w:t xml:space="preserve">Method </w:t>
-      </w:r>
-      <w:proofErr w:type="gramStart"/>
-      <w:r>
-        <w:rPr>
-          <w:sz w:val="28"/>
-          <w:szCs w:val="28"/>
-        </w:rPr>
-        <w:t>Overloading  and</w:t>
-      </w:r>
-      <w:proofErr w:type="gramEnd"/>
-      <w:r>
-        <w:rPr>
-          <w:sz w:val="28"/>
-          <w:szCs w:val="28"/>
-        </w:rPr>
-        <w:t xml:space="preserve"> Method Overriding.</w:t>
+        <w:t>Method Overloading  and Method Overriding.</w:t>
       </w:r>
     </w:p>
     <w:p>
@@ -2896,25 +2171,7 @@
           <w:sz w:val="28"/>
           <w:szCs w:val="28"/>
         </w:rPr>
-        <w:t xml:space="preserve">How will it work? Is it </w:t>
-      </w:r>
-      <w:proofErr w:type="gramStart"/>
-      <w:r>
-        <w:rPr>
-          <w:b/>
-          <w:sz w:val="28"/>
-          <w:szCs w:val="28"/>
-        </w:rPr>
-        <w:t>compile</w:t>
-      </w:r>
-      <w:proofErr w:type="gramEnd"/>
-      <w:r>
-        <w:rPr>
-          <w:b/>
-          <w:sz w:val="28"/>
-          <w:szCs w:val="28"/>
-        </w:rPr>
-        <w:t xml:space="preserve"> time binding or runtime? Which polymorphism is it?</w:t>
+        <w:t>How will it work? Is it compile time binding or runtime? Which polymorphism is it?</w:t>
       </w:r>
     </w:p>
     <w:p>
@@ -2947,128 +2204,55 @@
           <w:sz w:val="28"/>
           <w:szCs w:val="28"/>
         </w:rPr>
-        <w:t xml:space="preserve">Class A:  </w:t>
-      </w:r>
-      <w:proofErr w:type="gramStart"/>
-      <w:r>
-        <w:rPr>
-          <w:sz w:val="28"/>
-          <w:szCs w:val="28"/>
-        </w:rPr>
-        <w:t>method1(</w:t>
-      </w:r>
-      <w:proofErr w:type="gramEnd"/>
-      <w:r>
-        <w:rPr>
-          <w:sz w:val="28"/>
-          <w:szCs w:val="28"/>
-        </w:rPr>
-        <w:t>);</w:t>
-      </w:r>
-    </w:p>
-    <w:p>
-      <w:pPr>
-        <w:pStyle w:val="ListParagraph"/>
-        <w:rPr>
-          <w:sz w:val="28"/>
-          <w:szCs w:val="28"/>
-        </w:rPr>
-      </w:pPr>
-      <w:r>
-        <w:rPr>
-          <w:sz w:val="28"/>
-          <w:szCs w:val="28"/>
-        </w:rPr>
-        <w:t xml:space="preserve">Class B extends A: </w:t>
-      </w:r>
-      <w:proofErr w:type="gramStart"/>
-      <w:r>
-        <w:rPr>
-          <w:sz w:val="28"/>
-          <w:szCs w:val="28"/>
-        </w:rPr>
-        <w:t>method1(</w:t>
-      </w:r>
-      <w:proofErr w:type="gramEnd"/>
-      <w:r>
-        <w:rPr>
-          <w:sz w:val="28"/>
-          <w:szCs w:val="28"/>
-        </w:rPr>
-        <w:t>);</w:t>
-      </w:r>
-    </w:p>
-    <w:p>
-      <w:pPr>
-        <w:pStyle w:val="ListParagraph"/>
-        <w:rPr>
-          <w:sz w:val="28"/>
-          <w:szCs w:val="28"/>
-        </w:rPr>
-      </w:pPr>
-      <w:r>
-        <w:rPr>
-          <w:sz w:val="28"/>
-          <w:szCs w:val="28"/>
-        </w:rPr>
-        <w:t xml:space="preserve">A </w:t>
-      </w:r>
-      <w:proofErr w:type="spellStart"/>
-      <w:r>
-        <w:rPr>
-          <w:sz w:val="28"/>
-          <w:szCs w:val="28"/>
-        </w:rPr>
-        <w:t>obj</w:t>
-      </w:r>
-      <w:proofErr w:type="spellEnd"/>
-      <w:r>
-        <w:rPr>
-          <w:sz w:val="28"/>
-          <w:szCs w:val="28"/>
-        </w:rPr>
-        <w:t xml:space="preserve"> = new </w:t>
-      </w:r>
-      <w:proofErr w:type="gramStart"/>
-      <w:r>
-        <w:rPr>
-          <w:sz w:val="28"/>
-          <w:szCs w:val="28"/>
-        </w:rPr>
-        <w:t>B(</w:t>
-      </w:r>
-      <w:proofErr w:type="gramEnd"/>
-      <w:r>
-        <w:rPr>
-          <w:sz w:val="28"/>
-          <w:szCs w:val="28"/>
-        </w:rPr>
-        <w:t>);</w:t>
-      </w:r>
-    </w:p>
-    <w:p>
-      <w:pPr>
-        <w:pStyle w:val="ListParagraph"/>
-        <w:rPr>
-          <w:sz w:val="28"/>
-          <w:szCs w:val="28"/>
-        </w:rPr>
-      </w:pPr>
-      <w:proofErr w:type="gramStart"/>
-      <w:r>
-        <w:rPr>
-          <w:sz w:val="28"/>
-          <w:szCs w:val="28"/>
-        </w:rPr>
-        <w:t>obj.method1(</w:t>
-      </w:r>
-      <w:proofErr w:type="gramEnd"/>
-      <w:r>
-        <w:rPr>
-          <w:sz w:val="28"/>
-          <w:szCs w:val="28"/>
-        </w:rPr>
-        <w:t>);</w:t>
+        <w:t>Class A:  method1();</w:t>
+      </w:r>
+    </w:p>
+    <w:p>
+      <w:pPr>
+        <w:pStyle w:val="ListParagraph"/>
+        <w:rPr>
+          <w:sz w:val="28"/>
+          <w:szCs w:val="28"/>
+        </w:rPr>
+      </w:pPr>
+      <w:r>
+        <w:rPr>
+          <w:sz w:val="28"/>
+          <w:szCs w:val="28"/>
+        </w:rPr>
+        <w:t>Class B extends A: method1();</w:t>
+      </w:r>
+    </w:p>
+    <w:p>
+      <w:pPr>
+        <w:pStyle w:val="ListParagraph"/>
+        <w:rPr>
+          <w:sz w:val="28"/>
+          <w:szCs w:val="28"/>
+        </w:rPr>
+      </w:pPr>
+      <w:r>
+        <w:rPr>
+          <w:sz w:val="28"/>
+          <w:szCs w:val="28"/>
+        </w:rPr>
+        <w:t>A obj = new B();</w:t>
+      </w:r>
+    </w:p>
+    <w:p>
+      <w:pPr>
+        <w:pStyle w:val="ListParagraph"/>
+        <w:rPr>
+          <w:sz w:val="28"/>
+          <w:szCs w:val="28"/>
+        </w:rPr>
+      </w:pPr>
+      <w:r>
+        <w:rPr>
+          <w:sz w:val="28"/>
+          <w:szCs w:val="28"/>
+        </w:rPr>
+        <w:t>obj.method1();</w:t>
       </w:r>
     </w:p>
     <w:p>
@@ -3118,96 +2302,39 @@
           <w:sz w:val="28"/>
           <w:szCs w:val="28"/>
         </w:rPr>
-        <w:t xml:space="preserve">Class B extends A: </w:t>
-      </w:r>
-      <w:proofErr w:type="gramStart"/>
-      <w:r>
-        <w:rPr>
-          <w:sz w:val="28"/>
-          <w:szCs w:val="28"/>
-        </w:rPr>
-        <w:t>method1(</w:t>
-      </w:r>
-      <w:proofErr w:type="gramEnd"/>
-      <w:r>
-        <w:rPr>
-          <w:sz w:val="28"/>
-          <w:szCs w:val="28"/>
-        </w:rPr>
-        <w:t>);</w:t>
-      </w:r>
-    </w:p>
-    <w:p>
-      <w:pPr>
-        <w:pStyle w:val="ListParagraph"/>
-        <w:rPr>
-          <w:sz w:val="28"/>
-          <w:szCs w:val="28"/>
-        </w:rPr>
-      </w:pPr>
-      <w:r>
-        <w:rPr>
-          <w:sz w:val="28"/>
-          <w:szCs w:val="28"/>
-        </w:rPr>
-        <w:t xml:space="preserve"> A </w:t>
-      </w:r>
-      <w:proofErr w:type="spellStart"/>
-      <w:r>
-        <w:rPr>
-          <w:sz w:val="28"/>
-          <w:szCs w:val="28"/>
-        </w:rPr>
-        <w:t>obj</w:t>
-      </w:r>
-      <w:proofErr w:type="spellEnd"/>
-      <w:r>
-        <w:rPr>
-          <w:sz w:val="28"/>
-          <w:szCs w:val="28"/>
-        </w:rPr>
-        <w:t xml:space="preserve"> = new </w:t>
-      </w:r>
-      <w:proofErr w:type="gramStart"/>
-      <w:r>
-        <w:rPr>
-          <w:sz w:val="28"/>
-          <w:szCs w:val="28"/>
-        </w:rPr>
-        <w:t>B(</w:t>
-      </w:r>
-      <w:proofErr w:type="gramEnd"/>
-      <w:r>
-        <w:rPr>
-          <w:sz w:val="28"/>
-          <w:szCs w:val="28"/>
-        </w:rPr>
-        <w:t>);</w:t>
-      </w:r>
-    </w:p>
-    <w:p>
-      <w:pPr>
-        <w:pStyle w:val="ListParagraph"/>
-        <w:rPr>
-          <w:sz w:val="28"/>
-          <w:szCs w:val="28"/>
-        </w:rPr>
-      </w:pPr>
-      <w:proofErr w:type="gramStart"/>
-      <w:r>
-        <w:rPr>
-          <w:sz w:val="28"/>
-          <w:szCs w:val="28"/>
-        </w:rPr>
-        <w:t>obj.method1(</w:t>
-      </w:r>
-      <w:proofErr w:type="gramEnd"/>
-      <w:r>
-        <w:rPr>
-          <w:sz w:val="28"/>
-          <w:szCs w:val="28"/>
-        </w:rPr>
-        <w:t>);</w:t>
+        <w:t>Class B extends A: method1();</w:t>
+      </w:r>
+    </w:p>
+    <w:p>
+      <w:pPr>
+        <w:pStyle w:val="ListParagraph"/>
+        <w:rPr>
+          <w:sz w:val="28"/>
+          <w:szCs w:val="28"/>
+        </w:rPr>
+      </w:pPr>
+      <w:r>
+        <w:rPr>
+          <w:sz w:val="28"/>
+          <w:szCs w:val="28"/>
+        </w:rPr>
+        <w:t xml:space="preserve"> A obj = new B();</w:t>
+      </w:r>
+    </w:p>
+    <w:p>
+      <w:pPr>
+        <w:pStyle w:val="ListParagraph"/>
+        <w:rPr>
+          <w:sz w:val="28"/>
+          <w:szCs w:val="28"/>
+        </w:rPr>
+      </w:pPr>
+      <w:r>
+        <w:rPr>
+          <w:sz w:val="28"/>
+          <w:szCs w:val="28"/>
+        </w:rPr>
+        <w:t>obj.method1();</w:t>
       </w:r>
     </w:p>
     <w:p>
@@ -3266,96 +2393,39 @@
           <w:sz w:val="28"/>
           <w:szCs w:val="28"/>
         </w:rPr>
-        <w:t xml:space="preserve">Class B extends A: </w:t>
-      </w:r>
-      <w:proofErr w:type="gramStart"/>
-      <w:r>
-        <w:rPr>
-          <w:sz w:val="28"/>
-          <w:szCs w:val="28"/>
-        </w:rPr>
-        <w:t>method1(</w:t>
-      </w:r>
-      <w:proofErr w:type="gramEnd"/>
-      <w:r>
-        <w:rPr>
-          <w:sz w:val="28"/>
-          <w:szCs w:val="28"/>
-        </w:rPr>
-        <w:t>);</w:t>
-      </w:r>
-    </w:p>
-    <w:p>
-      <w:pPr>
-        <w:pStyle w:val="ListParagraph"/>
-        <w:rPr>
-          <w:sz w:val="28"/>
-          <w:szCs w:val="28"/>
-        </w:rPr>
-      </w:pPr>
-      <w:r>
-        <w:rPr>
-          <w:sz w:val="28"/>
-          <w:szCs w:val="28"/>
-        </w:rPr>
-        <w:t xml:space="preserve"> B </w:t>
-      </w:r>
-      <w:proofErr w:type="spellStart"/>
-      <w:r>
-        <w:rPr>
-          <w:sz w:val="28"/>
-          <w:szCs w:val="28"/>
-        </w:rPr>
-        <w:t>obj</w:t>
-      </w:r>
-      <w:proofErr w:type="spellEnd"/>
-      <w:r>
-        <w:rPr>
-          <w:sz w:val="28"/>
-          <w:szCs w:val="28"/>
-        </w:rPr>
-        <w:t xml:space="preserve"> = new </w:t>
-      </w:r>
-      <w:proofErr w:type="gramStart"/>
-      <w:r>
-        <w:rPr>
-          <w:sz w:val="28"/>
-          <w:szCs w:val="28"/>
-        </w:rPr>
-        <w:t>B(</w:t>
-      </w:r>
-      <w:proofErr w:type="gramEnd"/>
-      <w:r>
-        <w:rPr>
-          <w:sz w:val="28"/>
-          <w:szCs w:val="28"/>
-        </w:rPr>
-        <w:t>);</w:t>
-      </w:r>
-    </w:p>
-    <w:p>
-      <w:pPr>
-        <w:pStyle w:val="ListParagraph"/>
-        <w:rPr>
-          <w:sz w:val="28"/>
-          <w:szCs w:val="28"/>
-        </w:rPr>
-      </w:pPr>
-      <w:proofErr w:type="gramStart"/>
-      <w:r>
-        <w:rPr>
-          <w:sz w:val="28"/>
-          <w:szCs w:val="28"/>
-        </w:rPr>
-        <w:t>obj.method1(</w:t>
-      </w:r>
-      <w:proofErr w:type="gramEnd"/>
-      <w:r>
-        <w:rPr>
-          <w:sz w:val="28"/>
-          <w:szCs w:val="28"/>
-        </w:rPr>
-        <w:t>);</w:t>
+        <w:t>Class B extends A: method1();</w:t>
+      </w:r>
+    </w:p>
+    <w:p>
+      <w:pPr>
+        <w:pStyle w:val="ListParagraph"/>
+        <w:rPr>
+          <w:sz w:val="28"/>
+          <w:szCs w:val="28"/>
+        </w:rPr>
+      </w:pPr>
+      <w:r>
+        <w:rPr>
+          <w:sz w:val="28"/>
+          <w:szCs w:val="28"/>
+        </w:rPr>
+        <w:t xml:space="preserve"> B obj = new B();</w:t>
+      </w:r>
+    </w:p>
+    <w:p>
+      <w:pPr>
+        <w:pStyle w:val="ListParagraph"/>
+        <w:rPr>
+          <w:sz w:val="28"/>
+          <w:szCs w:val="28"/>
+        </w:rPr>
+      </w:pPr>
+      <w:r>
+        <w:rPr>
+          <w:sz w:val="28"/>
+          <w:szCs w:val="28"/>
+        </w:rPr>
+        <w:t>obj.method1();</w:t>
       </w:r>
     </w:p>
     <w:p>
@@ -3397,128 +2467,55 @@
           <w:sz w:val="28"/>
           <w:szCs w:val="28"/>
         </w:rPr>
-        <w:t xml:space="preserve">Cass A: private </w:t>
-      </w:r>
-      <w:proofErr w:type="gramStart"/>
-      <w:r>
-        <w:rPr>
-          <w:sz w:val="28"/>
-          <w:szCs w:val="28"/>
-        </w:rPr>
-        <w:t>method1(</w:t>
-      </w:r>
-      <w:proofErr w:type="gramEnd"/>
-      <w:r>
-        <w:rPr>
-          <w:sz w:val="28"/>
-          <w:szCs w:val="28"/>
-        </w:rPr>
-        <w:t>);</w:t>
-      </w:r>
-    </w:p>
-    <w:p>
-      <w:pPr>
-        <w:pStyle w:val="ListParagraph"/>
-        <w:rPr>
-          <w:sz w:val="28"/>
-          <w:szCs w:val="28"/>
-        </w:rPr>
-      </w:pPr>
-      <w:r>
-        <w:rPr>
-          <w:sz w:val="28"/>
-          <w:szCs w:val="28"/>
-        </w:rPr>
-        <w:t xml:space="preserve">Class B extends A: private </w:t>
-      </w:r>
-      <w:proofErr w:type="gramStart"/>
-      <w:r>
-        <w:rPr>
-          <w:sz w:val="28"/>
-          <w:szCs w:val="28"/>
-        </w:rPr>
-        <w:t>method1(</w:t>
-      </w:r>
-      <w:proofErr w:type="gramEnd"/>
-      <w:r>
-        <w:rPr>
-          <w:sz w:val="28"/>
-          <w:szCs w:val="28"/>
-        </w:rPr>
-        <w:t>);</w:t>
-      </w:r>
-    </w:p>
-    <w:p>
-      <w:pPr>
-        <w:pStyle w:val="ListParagraph"/>
-        <w:rPr>
-          <w:sz w:val="28"/>
-          <w:szCs w:val="28"/>
-        </w:rPr>
-      </w:pPr>
-      <w:r>
-        <w:rPr>
-          <w:sz w:val="28"/>
-          <w:szCs w:val="28"/>
-        </w:rPr>
-        <w:t xml:space="preserve"> B </w:t>
-      </w:r>
-      <w:proofErr w:type="spellStart"/>
-      <w:r>
-        <w:rPr>
-          <w:sz w:val="28"/>
-          <w:szCs w:val="28"/>
-        </w:rPr>
-        <w:t>obj</w:t>
-      </w:r>
-      <w:proofErr w:type="spellEnd"/>
-      <w:r>
-        <w:rPr>
-          <w:sz w:val="28"/>
-          <w:szCs w:val="28"/>
-        </w:rPr>
-        <w:t xml:space="preserve"> = new </w:t>
-      </w:r>
-      <w:proofErr w:type="gramStart"/>
-      <w:r>
-        <w:rPr>
-          <w:sz w:val="28"/>
-          <w:szCs w:val="28"/>
-        </w:rPr>
-        <w:t>B(</w:t>
-      </w:r>
-      <w:proofErr w:type="gramEnd"/>
-      <w:r>
-        <w:rPr>
-          <w:sz w:val="28"/>
-          <w:szCs w:val="28"/>
-        </w:rPr>
-        <w:t>);</w:t>
-      </w:r>
-    </w:p>
-    <w:p>
-      <w:pPr>
-        <w:pStyle w:val="ListParagraph"/>
-        <w:rPr>
-          <w:sz w:val="28"/>
-          <w:szCs w:val="28"/>
-        </w:rPr>
-      </w:pPr>
-      <w:proofErr w:type="gramStart"/>
-      <w:r>
-        <w:rPr>
-          <w:sz w:val="28"/>
-          <w:szCs w:val="28"/>
-        </w:rPr>
-        <w:t>obj.method1(</w:t>
-      </w:r>
-      <w:proofErr w:type="gramEnd"/>
-      <w:r>
-        <w:rPr>
-          <w:sz w:val="28"/>
-          <w:szCs w:val="28"/>
-        </w:rPr>
-        <w:t>);</w:t>
+        <w:t>Cass A: private method1();</w:t>
+      </w:r>
+    </w:p>
+    <w:p>
+      <w:pPr>
+        <w:pStyle w:val="ListParagraph"/>
+        <w:rPr>
+          <w:sz w:val="28"/>
+          <w:szCs w:val="28"/>
+        </w:rPr>
+      </w:pPr>
+      <w:r>
+        <w:rPr>
+          <w:sz w:val="28"/>
+          <w:szCs w:val="28"/>
+        </w:rPr>
+        <w:t>Class B extends A: private method1();</w:t>
+      </w:r>
+    </w:p>
+    <w:p>
+      <w:pPr>
+        <w:pStyle w:val="ListParagraph"/>
+        <w:rPr>
+          <w:sz w:val="28"/>
+          <w:szCs w:val="28"/>
+        </w:rPr>
+      </w:pPr>
+      <w:r>
+        <w:rPr>
+          <w:sz w:val="28"/>
+          <w:szCs w:val="28"/>
+        </w:rPr>
+        <w:t xml:space="preserve"> B obj = new B();</w:t>
+      </w:r>
+    </w:p>
+    <w:p>
+      <w:pPr>
+        <w:pStyle w:val="ListParagraph"/>
+        <w:rPr>
+          <w:sz w:val="28"/>
+          <w:szCs w:val="28"/>
+        </w:rPr>
+      </w:pPr>
+      <w:r>
+        <w:rPr>
+          <w:sz w:val="28"/>
+          <w:szCs w:val="28"/>
+        </w:rPr>
+        <w:t>obj.method1();</w:t>
       </w:r>
     </w:p>
     <w:p>
@@ -3550,64 +2547,23 @@
           <w:sz w:val="28"/>
           <w:szCs w:val="28"/>
         </w:rPr>
-        <w:t xml:space="preserve">A </w:t>
-      </w:r>
-      <w:proofErr w:type="spellStart"/>
-      <w:r>
-        <w:rPr>
-          <w:sz w:val="28"/>
-          <w:szCs w:val="28"/>
-        </w:rPr>
-        <w:t>obj</w:t>
-      </w:r>
-      <w:proofErr w:type="spellEnd"/>
-      <w:r>
-        <w:rPr>
-          <w:sz w:val="28"/>
-          <w:szCs w:val="28"/>
-        </w:rPr>
-        <w:t xml:space="preserve"> = new </w:t>
-      </w:r>
-      <w:proofErr w:type="gramStart"/>
-      <w:r>
-        <w:rPr>
-          <w:sz w:val="28"/>
-          <w:szCs w:val="28"/>
-        </w:rPr>
-        <w:t>B(</w:t>
-      </w:r>
-      <w:proofErr w:type="gramEnd"/>
-      <w:r>
-        <w:rPr>
-          <w:sz w:val="28"/>
-          <w:szCs w:val="28"/>
-        </w:rPr>
-        <w:t>);</w:t>
-      </w:r>
-    </w:p>
-    <w:p>
-      <w:pPr>
-        <w:pStyle w:val="ListParagraph"/>
-        <w:rPr>
-          <w:sz w:val="28"/>
-          <w:szCs w:val="28"/>
-        </w:rPr>
-      </w:pPr>
-      <w:proofErr w:type="gramStart"/>
-      <w:r>
-        <w:rPr>
-          <w:sz w:val="28"/>
-          <w:szCs w:val="28"/>
-        </w:rPr>
-        <w:t>Obj.method1(</w:t>
-      </w:r>
-      <w:proofErr w:type="gramEnd"/>
-      <w:r>
-        <w:rPr>
-          <w:sz w:val="28"/>
-          <w:szCs w:val="28"/>
-        </w:rPr>
-        <w:t>);</w:t>
+        <w:t>A obj = new B();</w:t>
+      </w:r>
+    </w:p>
+    <w:p>
+      <w:pPr>
+        <w:pStyle w:val="ListParagraph"/>
+        <w:rPr>
+          <w:sz w:val="28"/>
+          <w:szCs w:val="28"/>
+        </w:rPr>
+      </w:pPr>
+      <w:r>
+        <w:rPr>
+          <w:sz w:val="28"/>
+          <w:szCs w:val="28"/>
+        </w:rPr>
+        <w:t>Obj.method1();</w:t>
       </w:r>
     </w:p>
     <w:p>
@@ -3667,7 +2623,6 @@
         </w:rPr>
         <w:t xml:space="preserve">Cass A: </w:t>
       </w:r>
-      <w:proofErr w:type="gramStart"/>
       <w:r>
         <w:rPr>
           <w:sz w:val="28"/>
@@ -3680,120 +2635,55 @@
           <w:sz w:val="28"/>
           <w:szCs w:val="28"/>
         </w:rPr>
-        <w:t xml:space="preserve"> method1</w:t>
-      </w:r>
-      <w:proofErr w:type="gramEnd"/>
-      <w:r>
-        <w:rPr>
-          <w:sz w:val="28"/>
-          <w:szCs w:val="28"/>
-        </w:rPr>
-        <w:t>();</w:t>
-      </w:r>
-    </w:p>
-    <w:p>
-      <w:pPr>
-        <w:pStyle w:val="ListParagraph"/>
-        <w:rPr>
-          <w:sz w:val="28"/>
-          <w:szCs w:val="28"/>
-        </w:rPr>
-      </w:pPr>
-      <w:r>
-        <w:rPr>
-          <w:sz w:val="28"/>
-          <w:szCs w:val="28"/>
-        </w:rPr>
-        <w:t xml:space="preserve">Class B extends A: private </w:t>
-      </w:r>
-      <w:proofErr w:type="gramStart"/>
-      <w:r>
-        <w:rPr>
-          <w:sz w:val="28"/>
-          <w:szCs w:val="28"/>
-        </w:rPr>
-        <w:t>method1(</w:t>
-      </w:r>
-      <w:proofErr w:type="gramEnd"/>
-      <w:r>
-        <w:rPr>
-          <w:sz w:val="28"/>
-          <w:szCs w:val="28"/>
-        </w:rPr>
-        <w:t>);</w:t>
-      </w:r>
-    </w:p>
-    <w:p>
-      <w:pPr>
-        <w:pStyle w:val="ListParagraph"/>
-        <w:rPr>
-          <w:sz w:val="28"/>
-          <w:szCs w:val="28"/>
-        </w:rPr>
-      </w:pPr>
-      <w:r>
-        <w:rPr>
-          <w:sz w:val="28"/>
-          <w:szCs w:val="28"/>
-        </w:rPr>
-        <w:t xml:space="preserve"> B </w:t>
-      </w:r>
-      <w:proofErr w:type="spellStart"/>
-      <w:r>
-        <w:rPr>
-          <w:sz w:val="28"/>
-          <w:szCs w:val="28"/>
-        </w:rPr>
-        <w:t>obj</w:t>
-      </w:r>
-      <w:proofErr w:type="spellEnd"/>
-      <w:r>
-        <w:rPr>
-          <w:sz w:val="28"/>
-          <w:szCs w:val="28"/>
-        </w:rPr>
-        <w:t xml:space="preserve"> = new </w:t>
-      </w:r>
-      <w:proofErr w:type="gramStart"/>
-      <w:r>
-        <w:rPr>
-          <w:sz w:val="28"/>
-          <w:szCs w:val="28"/>
-        </w:rPr>
-        <w:t>B(</w:t>
-      </w:r>
-      <w:proofErr w:type="gramEnd"/>
-      <w:r>
-        <w:rPr>
-          <w:sz w:val="28"/>
-          <w:szCs w:val="28"/>
-        </w:rPr>
-        <w:t>);</w:t>
-      </w:r>
-    </w:p>
-    <w:p>
-      <w:pPr>
-        <w:pStyle w:val="ListParagraph"/>
-        <w:rPr>
-          <w:sz w:val="28"/>
-          <w:szCs w:val="28"/>
-        </w:rPr>
-      </w:pPr>
-      <w:proofErr w:type="gramStart"/>
-      <w:r>
-        <w:rPr>
-          <w:sz w:val="28"/>
-          <w:szCs w:val="28"/>
-        </w:rPr>
-        <w:t>obj.method1(</w:t>
-      </w:r>
-      <w:proofErr w:type="gramEnd"/>
-      <w:r>
-        <w:rPr>
-          <w:sz w:val="28"/>
-          <w:szCs w:val="28"/>
-        </w:rPr>
-        <w:t>);</w:t>
+        <w:t xml:space="preserve"> method1();</w:t>
+      </w:r>
+    </w:p>
+    <w:p>
+      <w:pPr>
+        <w:pStyle w:val="ListParagraph"/>
+        <w:rPr>
+          <w:sz w:val="28"/>
+          <w:szCs w:val="28"/>
+        </w:rPr>
+      </w:pPr>
+      <w:r>
+        <w:rPr>
+          <w:sz w:val="28"/>
+          <w:szCs w:val="28"/>
+        </w:rPr>
+        <w:t>Class B extends A: private method1();</w:t>
+      </w:r>
+    </w:p>
+    <w:p>
+      <w:pPr>
+        <w:pStyle w:val="ListParagraph"/>
+        <w:rPr>
+          <w:sz w:val="28"/>
+          <w:szCs w:val="28"/>
+        </w:rPr>
+      </w:pPr>
+      <w:r>
+        <w:rPr>
+          <w:sz w:val="28"/>
+          <w:szCs w:val="28"/>
+        </w:rPr>
+        <w:t xml:space="preserve"> B obj = new B();</w:t>
+      </w:r>
+    </w:p>
+    <w:p>
+      <w:pPr>
+        <w:pStyle w:val="ListParagraph"/>
+        <w:rPr>
+          <w:sz w:val="28"/>
+          <w:szCs w:val="28"/>
+        </w:rPr>
+      </w:pPr>
+      <w:r>
+        <w:rPr>
+          <w:sz w:val="28"/>
+          <w:szCs w:val="28"/>
+        </w:rPr>
+        <w:t>obj.method1();</w:t>
       </w:r>
     </w:p>
     <w:p>
@@ -3825,64 +2715,1547 @@
           <w:sz w:val="28"/>
           <w:szCs w:val="28"/>
         </w:rPr>
-        <w:t xml:space="preserve">A </w:t>
-      </w:r>
-      <w:proofErr w:type="spellStart"/>
-      <w:r>
-        <w:rPr>
-          <w:sz w:val="28"/>
-          <w:szCs w:val="28"/>
-        </w:rPr>
-        <w:t>obj</w:t>
-      </w:r>
-      <w:proofErr w:type="spellEnd"/>
-      <w:r>
-        <w:rPr>
-          <w:sz w:val="28"/>
-          <w:szCs w:val="28"/>
-        </w:rPr>
-        <w:t xml:space="preserve"> = new </w:t>
-      </w:r>
-      <w:proofErr w:type="gramStart"/>
-      <w:r>
-        <w:rPr>
-          <w:sz w:val="28"/>
-          <w:szCs w:val="28"/>
-        </w:rPr>
-        <w:t>B(</w:t>
-      </w:r>
-      <w:proofErr w:type="gramEnd"/>
-      <w:r>
-        <w:rPr>
-          <w:sz w:val="28"/>
-          <w:szCs w:val="28"/>
-        </w:rPr>
-        <w:t>);</w:t>
-      </w:r>
-    </w:p>
-    <w:p>
-      <w:pPr>
-        <w:pStyle w:val="ListParagraph"/>
-        <w:rPr>
-          <w:sz w:val="28"/>
-          <w:szCs w:val="28"/>
-        </w:rPr>
-      </w:pPr>
-      <w:proofErr w:type="gramStart"/>
-      <w:r>
-        <w:rPr>
-          <w:sz w:val="28"/>
-          <w:szCs w:val="28"/>
-        </w:rPr>
-        <w:t>Obj.method1(</w:t>
-      </w:r>
-      <w:proofErr w:type="gramEnd"/>
-      <w:r>
-        <w:rPr>
-          <w:sz w:val="28"/>
-          <w:szCs w:val="28"/>
-        </w:rPr>
-        <w:t>);</w:t>
+        <w:t>A obj = new B();</w:t>
+      </w:r>
+    </w:p>
+    <w:p>
+      <w:pPr>
+        <w:pStyle w:val="ListParagraph"/>
+        <w:rPr>
+          <w:sz w:val="28"/>
+          <w:szCs w:val="28"/>
+        </w:rPr>
+      </w:pPr>
+      <w:r>
+        <w:rPr>
+          <w:sz w:val="28"/>
+          <w:szCs w:val="28"/>
+        </w:rPr>
+        <w:t>Obj.method1();</w:t>
+      </w:r>
+    </w:p>
+    <w:p>
+      <w:pPr>
+        <w:pStyle w:val="ListParagraph"/>
+        <w:rPr>
+          <w:sz w:val="28"/>
+          <w:szCs w:val="28"/>
+        </w:rPr>
+      </w:pPr>
+    </w:p>
+    <w:p>
+      <w:pPr>
+        <w:pStyle w:val="ListParagraph"/>
+        <w:rPr>
+          <w:sz w:val="28"/>
+          <w:szCs w:val="28"/>
+        </w:rPr>
+      </w:pPr>
+    </w:p>
+    <w:p>
+      <w:pPr>
+        <w:pStyle w:val="ListParagraph"/>
+        <w:rPr>
+          <w:sz w:val="28"/>
+          <w:szCs w:val="28"/>
+        </w:rPr>
+      </w:pPr>
+      <w:r>
+        <w:rPr>
+          <w:sz w:val="28"/>
+          <w:szCs w:val="28"/>
+        </w:rPr>
+        <w:t>CASE 6:</w:t>
+      </w:r>
+    </w:p>
+    <w:p>
+      <w:pPr>
+        <w:pStyle w:val="ListParagraph"/>
+        <w:spacing w:after="0"/>
+        <w:rPr>
+          <w:sz w:val="28"/>
+          <w:szCs w:val="28"/>
+        </w:rPr>
+      </w:pPr>
+      <w:r>
+        <w:rPr>
+          <w:sz w:val="28"/>
+          <w:szCs w:val="28"/>
+        </w:rPr>
+        <w:t>Cass A: public  method1(){}</w:t>
+      </w:r>
+    </w:p>
+    <w:p>
+      <w:pPr>
+        <w:pStyle w:val="ListParagraph"/>
+        <w:rPr>
+          <w:sz w:val="28"/>
+          <w:szCs w:val="28"/>
+        </w:rPr>
+      </w:pPr>
+      <w:r>
+        <w:rPr>
+          <w:sz w:val="28"/>
+          <w:szCs w:val="28"/>
+        </w:rPr>
+        <w:t>Class B extends A: public method1(){}  public method2(){}</w:t>
+      </w:r>
+    </w:p>
+    <w:p>
+      <w:pPr>
+        <w:pStyle w:val="ListParagraph"/>
+        <w:rPr>
+          <w:sz w:val="28"/>
+          <w:szCs w:val="28"/>
+        </w:rPr>
+      </w:pPr>
+      <w:r>
+        <w:rPr>
+          <w:sz w:val="28"/>
+          <w:szCs w:val="28"/>
+        </w:rPr>
+        <w:t xml:space="preserve"> A obj = new B();</w:t>
+      </w:r>
+    </w:p>
+    <w:p>
+      <w:pPr>
+        <w:pStyle w:val="ListParagraph"/>
+        <w:rPr>
+          <w:sz w:val="28"/>
+          <w:szCs w:val="28"/>
+        </w:rPr>
+      </w:pPr>
+      <w:r>
+        <w:rPr>
+          <w:sz w:val="28"/>
+          <w:szCs w:val="28"/>
+        </w:rPr>
+        <w:t>obj.method2();</w:t>
+      </w:r>
+    </w:p>
+    <w:p>
+      <w:pPr>
+        <w:pStyle w:val="ListParagraph"/>
+        <w:rPr>
+          <w:sz w:val="28"/>
+          <w:szCs w:val="28"/>
+        </w:rPr>
+      </w:pPr>
+    </w:p>
+    <w:p>
+      <w:pPr>
+        <w:pStyle w:val="ListParagraph"/>
+        <w:rPr>
+          <w:sz w:val="28"/>
+          <w:szCs w:val="28"/>
+        </w:rPr>
+      </w:pPr>
+      <w:r>
+        <w:rPr>
+          <w:sz w:val="28"/>
+          <w:szCs w:val="28"/>
+        </w:rPr>
+        <w:t>// Compile time error. Cannot call B’s method from A’s reference.</w:t>
+      </w:r>
+    </w:p>
+    <w:p>
+      <w:pPr>
+        <w:pStyle w:val="ListParagraph"/>
+        <w:rPr>
+          <w:sz w:val="28"/>
+          <w:szCs w:val="28"/>
+        </w:rPr>
+      </w:pPr>
+    </w:p>
+    <w:p>
+      <w:pPr>
+        <w:pStyle w:val="ListParagraph"/>
+        <w:rPr>
+          <w:sz w:val="28"/>
+          <w:szCs w:val="28"/>
+        </w:rPr>
+      </w:pPr>
+    </w:p>
+    <w:p>
+      <w:pPr>
+        <w:pStyle w:val="ListParagraph"/>
+        <w:rPr>
+          <w:sz w:val="28"/>
+          <w:szCs w:val="28"/>
+        </w:rPr>
+      </w:pPr>
+      <w:r>
+        <w:rPr>
+          <w:sz w:val="28"/>
+          <w:szCs w:val="28"/>
+        </w:rPr>
+        <w:lastRenderedPageBreak/>
+        <w:t>CASE 7:</w:t>
+      </w:r>
+    </w:p>
+    <w:p>
+      <w:pPr>
+        <w:spacing w:after="0" w:line="240" w:lineRule="auto"/>
+        <w:ind w:left="720"/>
+        <w:jc w:val="both"/>
+        <w:textAlignment w:val="baseline"/>
+        <w:rPr>
+          <w:rFonts w:ascii="Courier New" w:eastAsia="Times New Roman" w:hAnsi="Courier New" w:cs="Courier New"/>
+          <w:color w:val="000000"/>
+          <w:sz w:val="23"/>
+          <w:szCs w:val="23"/>
+          <w:lang w:eastAsia="en-IN"/>
+        </w:rPr>
+      </w:pPr>
+      <w:r>
+        <w:rPr>
+          <w:rFonts w:ascii="inherit" w:eastAsia="Times New Roman" w:hAnsi="inherit" w:cs="Courier New"/>
+          <w:color w:val="000000"/>
+          <w:sz w:val="23"/>
+          <w:lang w:eastAsia="en-IN"/>
+        </w:rPr>
+        <w:t>class A</w:t>
+      </w:r>
+    </w:p>
+    <w:p>
+      <w:pPr>
+        <w:spacing w:after="0" w:line="240" w:lineRule="auto"/>
+        <w:ind w:left="720"/>
+        <w:jc w:val="both"/>
+        <w:textAlignment w:val="baseline"/>
+        <w:rPr>
+          <w:rFonts w:ascii="Courier New" w:eastAsia="Times New Roman" w:hAnsi="Courier New" w:cs="Courier New"/>
+          <w:color w:val="000000"/>
+          <w:sz w:val="23"/>
+          <w:szCs w:val="23"/>
+          <w:lang w:eastAsia="en-IN"/>
+        </w:rPr>
+      </w:pPr>
+      <w:r>
+        <w:rPr>
+          <w:rFonts w:ascii="inherit" w:eastAsia="Times New Roman" w:hAnsi="inherit" w:cs="Courier New"/>
+          <w:color w:val="000000"/>
+          <w:sz w:val="23"/>
+          <w:lang w:eastAsia="en-IN"/>
+        </w:rPr>
+        <w:t>{</w:t>
+      </w:r>
+    </w:p>
+    <w:p>
+      <w:pPr>
+        <w:spacing w:after="0" w:line="240" w:lineRule="auto"/>
+        <w:ind w:left="720"/>
+        <w:jc w:val="both"/>
+        <w:textAlignment w:val="baseline"/>
+        <w:rPr>
+          <w:rFonts w:ascii="Courier New" w:eastAsia="Times New Roman" w:hAnsi="Courier New" w:cs="Courier New"/>
+          <w:color w:val="000000"/>
+          <w:sz w:val="23"/>
+          <w:szCs w:val="23"/>
+          <w:lang w:eastAsia="en-IN"/>
+        </w:rPr>
+      </w:pPr>
+      <w:r>
+        <w:rPr>
+          <w:rFonts w:ascii="inherit" w:eastAsia="Times New Roman" w:hAnsi="inherit" w:cs="Courier New"/>
+          <w:color w:val="000000"/>
+          <w:sz w:val="23"/>
+          <w:lang w:eastAsia="en-IN"/>
+        </w:rPr>
+        <w:tab/>
+        <w:t>void m1() throws ArrayIndexOutOfBoundsException</w:t>
+      </w:r>
+    </w:p>
+    <w:p>
+      <w:pPr>
+        <w:spacing w:after="0" w:line="240" w:lineRule="auto"/>
+        <w:ind w:left="720"/>
+        <w:jc w:val="both"/>
+        <w:textAlignment w:val="baseline"/>
+        <w:rPr>
+          <w:rFonts w:ascii="Courier New" w:eastAsia="Times New Roman" w:hAnsi="Courier New" w:cs="Courier New"/>
+          <w:color w:val="000000"/>
+          <w:sz w:val="23"/>
+          <w:szCs w:val="23"/>
+          <w:lang w:eastAsia="en-IN"/>
+        </w:rPr>
+      </w:pPr>
+      <w:r>
+        <w:rPr>
+          <w:rFonts w:ascii="inherit" w:eastAsia="Times New Roman" w:hAnsi="inherit" w:cs="Courier New"/>
+          <w:color w:val="000000"/>
+          <w:sz w:val="23"/>
+          <w:lang w:eastAsia="en-IN"/>
+        </w:rPr>
+        <w:tab/>
+        <w:t>{</w:t>
+      </w:r>
+    </w:p>
+    <w:p>
+      <w:pPr>
+        <w:spacing w:after="0" w:line="240" w:lineRule="auto"/>
+        <w:ind w:left="720"/>
+        <w:jc w:val="both"/>
+        <w:textAlignment w:val="baseline"/>
+        <w:rPr>
+          <w:rFonts w:ascii="Courier New" w:eastAsia="Times New Roman" w:hAnsi="Courier New" w:cs="Courier New"/>
+          <w:color w:val="000000"/>
+          <w:sz w:val="23"/>
+          <w:szCs w:val="23"/>
+          <w:lang w:eastAsia="en-IN"/>
+        </w:rPr>
+      </w:pPr>
+      <w:r>
+        <w:rPr>
+          <w:rFonts w:ascii="inherit" w:eastAsia="Times New Roman" w:hAnsi="inherit" w:cs="Courier New"/>
+          <w:color w:val="000000"/>
+          <w:sz w:val="23"/>
+          <w:lang w:eastAsia="en-IN"/>
+        </w:rPr>
+        <w:tab/>
+      </w:r>
+      <w:r>
+        <w:rPr>
+          <w:rFonts w:ascii="inherit" w:eastAsia="Times New Roman" w:hAnsi="inherit" w:cs="Courier New"/>
+          <w:color w:val="000000"/>
+          <w:sz w:val="23"/>
+          <w:lang w:eastAsia="en-IN"/>
+        </w:rPr>
+        <w:tab/>
+        <w:t>System.out.println("In m1 A");</w:t>
+      </w:r>
+    </w:p>
+    <w:p>
+      <w:pPr>
+        <w:spacing w:after="0" w:line="240" w:lineRule="auto"/>
+        <w:ind w:left="720"/>
+        <w:jc w:val="both"/>
+        <w:textAlignment w:val="baseline"/>
+        <w:rPr>
+          <w:rFonts w:ascii="Courier New" w:eastAsia="Times New Roman" w:hAnsi="Courier New" w:cs="Courier New"/>
+          <w:color w:val="000000"/>
+          <w:sz w:val="23"/>
+          <w:szCs w:val="23"/>
+          <w:lang w:eastAsia="en-IN"/>
+        </w:rPr>
+      </w:pPr>
+      <w:r>
+        <w:rPr>
+          <w:rFonts w:ascii="inherit" w:eastAsia="Times New Roman" w:hAnsi="inherit" w:cs="Courier New"/>
+          <w:color w:val="000000"/>
+          <w:sz w:val="23"/>
+          <w:lang w:eastAsia="en-IN"/>
+        </w:rPr>
+        <w:tab/>
+        <w:t>}</w:t>
+      </w:r>
+    </w:p>
+    <w:p>
+      <w:pPr>
+        <w:spacing w:after="0" w:line="240" w:lineRule="auto"/>
+        <w:ind w:left="720"/>
+        <w:jc w:val="both"/>
+        <w:textAlignment w:val="baseline"/>
+        <w:rPr>
+          <w:rFonts w:ascii="Courier New" w:eastAsia="Times New Roman" w:hAnsi="Courier New" w:cs="Courier New"/>
+          <w:color w:val="000000"/>
+          <w:sz w:val="23"/>
+          <w:szCs w:val="23"/>
+          <w:lang w:eastAsia="en-IN"/>
+        </w:rPr>
+      </w:pPr>
+      <w:r>
+        <w:rPr>
+          <w:rFonts w:ascii="inherit" w:eastAsia="Times New Roman" w:hAnsi="inherit" w:cs="Courier New"/>
+          <w:color w:val="000000"/>
+          <w:sz w:val="23"/>
+          <w:lang w:eastAsia="en-IN"/>
+        </w:rPr>
+        <w:t>}</w:t>
+      </w:r>
+    </w:p>
+    <w:p>
+      <w:pPr>
+        <w:spacing w:after="0" w:line="240" w:lineRule="auto"/>
+        <w:ind w:left="720"/>
+        <w:jc w:val="both"/>
+        <w:textAlignment w:val="baseline"/>
+        <w:rPr>
+          <w:rFonts w:ascii="Courier New" w:eastAsia="Times New Roman" w:hAnsi="Courier New" w:cs="Courier New"/>
+          <w:color w:val="000000"/>
+          <w:sz w:val="23"/>
+          <w:szCs w:val="23"/>
+          <w:lang w:eastAsia="en-IN"/>
+        </w:rPr>
+      </w:pPr>
+      <w:r>
+        <w:rPr>
+          <w:rFonts w:ascii="inherit" w:eastAsia="Times New Roman" w:hAnsi="inherit" w:cs="Courier New"/>
+          <w:color w:val="000000"/>
+          <w:sz w:val="23"/>
+          <w:lang w:eastAsia="en-IN"/>
+        </w:rPr>
+        <w:t>class B extends A</w:t>
+      </w:r>
+    </w:p>
+    <w:p>
+      <w:pPr>
+        <w:spacing w:after="0" w:line="240" w:lineRule="auto"/>
+        <w:ind w:left="720"/>
+        <w:jc w:val="both"/>
+        <w:textAlignment w:val="baseline"/>
+        <w:rPr>
+          <w:rFonts w:ascii="Courier New" w:eastAsia="Times New Roman" w:hAnsi="Courier New" w:cs="Courier New"/>
+          <w:color w:val="000000"/>
+          <w:sz w:val="23"/>
+          <w:szCs w:val="23"/>
+          <w:lang w:eastAsia="en-IN"/>
+        </w:rPr>
+      </w:pPr>
+      <w:r>
+        <w:rPr>
+          <w:rFonts w:ascii="inherit" w:eastAsia="Times New Roman" w:hAnsi="inherit" w:cs="Courier New"/>
+          <w:color w:val="000000"/>
+          <w:sz w:val="23"/>
+          <w:lang w:eastAsia="en-IN"/>
+        </w:rPr>
+        <w:t>{</w:t>
+      </w:r>
+    </w:p>
+    <w:p>
+      <w:pPr>
+        <w:spacing w:after="0" w:line="240" w:lineRule="auto"/>
+        <w:ind w:left="720"/>
+        <w:jc w:val="both"/>
+        <w:textAlignment w:val="baseline"/>
+        <w:rPr>
+          <w:rFonts w:ascii="Courier New" w:eastAsia="Times New Roman" w:hAnsi="Courier New" w:cs="Courier New"/>
+          <w:color w:val="000000"/>
+          <w:sz w:val="23"/>
+          <w:szCs w:val="23"/>
+          <w:lang w:eastAsia="en-IN"/>
+        </w:rPr>
+      </w:pPr>
+      <w:r>
+        <w:rPr>
+          <w:rFonts w:ascii="inherit" w:eastAsia="Times New Roman" w:hAnsi="inherit" w:cs="Courier New"/>
+          <w:color w:val="000000"/>
+          <w:sz w:val="23"/>
+          <w:lang w:eastAsia="en-IN"/>
+        </w:rPr>
+        <w:tab/>
+        <w:t>void m1() throws IndexOutOfBoundsException</w:t>
+      </w:r>
+    </w:p>
+    <w:p>
+      <w:pPr>
+        <w:spacing w:after="0" w:line="240" w:lineRule="auto"/>
+        <w:ind w:left="720"/>
+        <w:jc w:val="both"/>
+        <w:textAlignment w:val="baseline"/>
+        <w:rPr>
+          <w:rFonts w:ascii="Courier New" w:eastAsia="Times New Roman" w:hAnsi="Courier New" w:cs="Courier New"/>
+          <w:color w:val="000000"/>
+          <w:sz w:val="23"/>
+          <w:szCs w:val="23"/>
+          <w:lang w:eastAsia="en-IN"/>
+        </w:rPr>
+      </w:pPr>
+      <w:r>
+        <w:rPr>
+          <w:rFonts w:ascii="inherit" w:eastAsia="Times New Roman" w:hAnsi="inherit" w:cs="Courier New"/>
+          <w:color w:val="000000"/>
+          <w:sz w:val="23"/>
+          <w:lang w:eastAsia="en-IN"/>
+        </w:rPr>
+        <w:tab/>
+        <w:t>{</w:t>
+      </w:r>
+    </w:p>
+    <w:p>
+      <w:pPr>
+        <w:spacing w:after="0" w:line="240" w:lineRule="auto"/>
+        <w:ind w:left="720"/>
+        <w:jc w:val="both"/>
+        <w:textAlignment w:val="baseline"/>
+        <w:rPr>
+          <w:rFonts w:ascii="Courier New" w:eastAsia="Times New Roman" w:hAnsi="Courier New" w:cs="Courier New"/>
+          <w:color w:val="000000"/>
+          <w:sz w:val="23"/>
+          <w:szCs w:val="23"/>
+          <w:lang w:eastAsia="en-IN"/>
+        </w:rPr>
+      </w:pPr>
+      <w:r>
+        <w:rPr>
+          <w:rFonts w:ascii="inherit" w:eastAsia="Times New Roman" w:hAnsi="inherit" w:cs="Courier New"/>
+          <w:color w:val="000000"/>
+          <w:sz w:val="23"/>
+          <w:lang w:eastAsia="en-IN"/>
+        </w:rPr>
+        <w:tab/>
+      </w:r>
+      <w:r>
+        <w:rPr>
+          <w:rFonts w:ascii="inherit" w:eastAsia="Times New Roman" w:hAnsi="inherit" w:cs="Courier New"/>
+          <w:color w:val="000000"/>
+          <w:sz w:val="23"/>
+          <w:lang w:eastAsia="en-IN"/>
+        </w:rPr>
+        <w:tab/>
+        <w:t>System.out.println("In m1 B");</w:t>
+      </w:r>
+    </w:p>
+    <w:p>
+      <w:pPr>
+        <w:spacing w:after="0" w:line="240" w:lineRule="auto"/>
+        <w:ind w:left="720"/>
+        <w:jc w:val="both"/>
+        <w:textAlignment w:val="baseline"/>
+        <w:rPr>
+          <w:rFonts w:ascii="Courier New" w:eastAsia="Times New Roman" w:hAnsi="Courier New" w:cs="Courier New"/>
+          <w:color w:val="000000"/>
+          <w:sz w:val="23"/>
+          <w:szCs w:val="23"/>
+          <w:lang w:eastAsia="en-IN"/>
+        </w:rPr>
+      </w:pPr>
+      <w:r>
+        <w:rPr>
+          <w:rFonts w:ascii="inherit" w:eastAsia="Times New Roman" w:hAnsi="inherit" w:cs="Courier New"/>
+          <w:color w:val="000000"/>
+          <w:sz w:val="23"/>
+          <w:lang w:eastAsia="en-IN"/>
+        </w:rPr>
+        <w:tab/>
+        <w:t>}</w:t>
+      </w:r>
+    </w:p>
+    <w:p>
+      <w:pPr>
+        <w:spacing w:after="0" w:line="240" w:lineRule="auto"/>
+        <w:ind w:left="720"/>
+        <w:jc w:val="both"/>
+        <w:textAlignment w:val="baseline"/>
+        <w:rPr>
+          <w:rFonts w:ascii="Courier New" w:eastAsia="Times New Roman" w:hAnsi="Courier New" w:cs="Courier New"/>
+          <w:color w:val="000000"/>
+          <w:sz w:val="23"/>
+          <w:szCs w:val="23"/>
+          <w:lang w:eastAsia="en-IN"/>
+        </w:rPr>
+      </w:pPr>
+      <w:r>
+        <w:rPr>
+          <w:rFonts w:ascii="inherit" w:eastAsia="Times New Roman" w:hAnsi="inherit" w:cs="Courier New"/>
+          <w:color w:val="000000"/>
+          <w:sz w:val="23"/>
+          <w:lang w:eastAsia="en-IN"/>
+        </w:rPr>
+        <w:t>}</w:t>
+      </w:r>
+    </w:p>
+    <w:p>
+      <w:pPr>
+        <w:spacing w:after="0" w:line="240" w:lineRule="auto"/>
+        <w:ind w:left="720"/>
+        <w:jc w:val="both"/>
+        <w:textAlignment w:val="baseline"/>
+        <w:rPr>
+          <w:rFonts w:ascii="Courier New" w:eastAsia="Times New Roman" w:hAnsi="Courier New" w:cs="Courier New"/>
+          <w:color w:val="000000"/>
+          <w:sz w:val="23"/>
+          <w:szCs w:val="23"/>
+          <w:lang w:eastAsia="en-IN"/>
+        </w:rPr>
+      </w:pPr>
+      <w:r>
+        <w:rPr>
+          <w:rFonts w:ascii="inherit" w:eastAsia="Times New Roman" w:hAnsi="inherit" w:cs="Courier New"/>
+          <w:color w:val="000000"/>
+          <w:sz w:val="23"/>
+          <w:lang w:eastAsia="en-IN"/>
+        </w:rPr>
+        <w:t>public class Test {</w:t>
+      </w:r>
+    </w:p>
+    <w:p>
+      <w:pPr>
+        <w:spacing w:after="0" w:line="240" w:lineRule="auto"/>
+        <w:ind w:left="720"/>
+        <w:jc w:val="both"/>
+        <w:textAlignment w:val="baseline"/>
+        <w:rPr>
+          <w:rFonts w:ascii="Courier New" w:eastAsia="Times New Roman" w:hAnsi="Courier New" w:cs="Courier New"/>
+          <w:color w:val="000000"/>
+          <w:sz w:val="23"/>
+          <w:szCs w:val="23"/>
+          <w:lang w:eastAsia="en-IN"/>
+        </w:rPr>
+      </w:pPr>
+      <w:r>
+        <w:rPr>
+          <w:rFonts w:ascii="Courier New" w:eastAsia="Times New Roman" w:hAnsi="Courier New" w:cs="Courier New"/>
+          <w:color w:val="000000"/>
+          <w:sz w:val="23"/>
+          <w:szCs w:val="23"/>
+          <w:lang w:eastAsia="en-IN"/>
+        </w:rPr>
+        <w:t> </w:t>
+      </w:r>
+    </w:p>
+    <w:p>
+      <w:pPr>
+        <w:spacing w:after="0" w:line="240" w:lineRule="auto"/>
+        <w:ind w:left="720"/>
+        <w:jc w:val="both"/>
+        <w:textAlignment w:val="baseline"/>
+        <w:rPr>
+          <w:rFonts w:ascii="Courier New" w:eastAsia="Times New Roman" w:hAnsi="Courier New" w:cs="Courier New"/>
+          <w:color w:val="000000"/>
+          <w:sz w:val="23"/>
+          <w:szCs w:val="23"/>
+          <w:lang w:eastAsia="en-IN"/>
+        </w:rPr>
+      </w:pPr>
+      <w:r>
+        <w:rPr>
+          <w:rFonts w:ascii="inherit" w:eastAsia="Times New Roman" w:hAnsi="inherit" w:cs="Courier New"/>
+          <w:color w:val="000000"/>
+          <w:sz w:val="23"/>
+          <w:lang w:eastAsia="en-IN"/>
+        </w:rPr>
+        <w:tab/>
+        <w:t>public static void main(String[] args) {</w:t>
+      </w:r>
+    </w:p>
+    <w:p>
+      <w:pPr>
+        <w:spacing w:after="0" w:line="240" w:lineRule="auto"/>
+        <w:ind w:left="720"/>
+        <w:jc w:val="both"/>
+        <w:textAlignment w:val="baseline"/>
+        <w:rPr>
+          <w:rFonts w:ascii="Courier New" w:eastAsia="Times New Roman" w:hAnsi="Courier New" w:cs="Courier New"/>
+          <w:color w:val="000000"/>
+          <w:sz w:val="23"/>
+          <w:szCs w:val="23"/>
+          <w:lang w:eastAsia="en-IN"/>
+        </w:rPr>
+      </w:pPr>
+      <w:r>
+        <w:rPr>
+          <w:rFonts w:ascii="inherit" w:eastAsia="Times New Roman" w:hAnsi="inherit" w:cs="Courier New"/>
+          <w:color w:val="000000"/>
+          <w:sz w:val="23"/>
+          <w:lang w:eastAsia="en-IN"/>
+        </w:rPr>
+        <w:tab/>
+      </w:r>
+      <w:r>
+        <w:rPr>
+          <w:rFonts w:ascii="inherit" w:eastAsia="Times New Roman" w:hAnsi="inherit" w:cs="Courier New"/>
+          <w:color w:val="000000"/>
+          <w:sz w:val="23"/>
+          <w:lang w:eastAsia="en-IN"/>
+        </w:rPr>
+        <w:tab/>
+        <w:t>A a=new B();</w:t>
+      </w:r>
+    </w:p>
+    <w:p>
+      <w:pPr>
+        <w:spacing w:after="0" w:line="240" w:lineRule="auto"/>
+        <w:ind w:left="720"/>
+        <w:jc w:val="both"/>
+        <w:textAlignment w:val="baseline"/>
+        <w:rPr>
+          <w:rFonts w:ascii="Courier New" w:eastAsia="Times New Roman" w:hAnsi="Courier New" w:cs="Courier New"/>
+          <w:color w:val="000000"/>
+          <w:sz w:val="23"/>
+          <w:szCs w:val="23"/>
+          <w:lang w:eastAsia="en-IN"/>
+        </w:rPr>
+      </w:pPr>
+      <w:r>
+        <w:rPr>
+          <w:rFonts w:ascii="inherit" w:eastAsia="Times New Roman" w:hAnsi="inherit" w:cs="Courier New"/>
+          <w:color w:val="000000"/>
+          <w:sz w:val="23"/>
+          <w:lang w:eastAsia="en-IN"/>
+        </w:rPr>
+        <w:tab/>
+      </w:r>
+      <w:r>
+        <w:rPr>
+          <w:rFonts w:ascii="inherit" w:eastAsia="Times New Roman" w:hAnsi="inherit" w:cs="Courier New"/>
+          <w:color w:val="000000"/>
+          <w:sz w:val="23"/>
+          <w:lang w:eastAsia="en-IN"/>
+        </w:rPr>
+        <w:tab/>
+        <w:t>a.m1();</w:t>
+      </w:r>
+    </w:p>
+    <w:p>
+      <w:pPr>
+        <w:spacing w:after="0" w:line="240" w:lineRule="auto"/>
+        <w:ind w:left="720"/>
+        <w:jc w:val="both"/>
+        <w:textAlignment w:val="baseline"/>
+        <w:rPr>
+          <w:rFonts w:ascii="Courier New" w:eastAsia="Times New Roman" w:hAnsi="Courier New" w:cs="Courier New"/>
+          <w:color w:val="000000"/>
+          <w:sz w:val="23"/>
+          <w:szCs w:val="23"/>
+          <w:lang w:eastAsia="en-IN"/>
+        </w:rPr>
+      </w:pPr>
+      <w:r>
+        <w:rPr>
+          <w:rFonts w:ascii="inherit" w:eastAsia="Times New Roman" w:hAnsi="inherit" w:cs="Courier New"/>
+          <w:color w:val="000000"/>
+          <w:sz w:val="23"/>
+          <w:lang w:eastAsia="en-IN"/>
+        </w:rPr>
+        <w:tab/>
+        <w:t>}</w:t>
+      </w:r>
+    </w:p>
+    <w:p>
+      <w:pPr>
+        <w:spacing w:after="0" w:line="240" w:lineRule="auto"/>
+        <w:ind w:left="720"/>
+        <w:jc w:val="both"/>
+        <w:textAlignment w:val="baseline"/>
+        <w:rPr>
+          <w:rFonts w:ascii="Courier New" w:eastAsia="Times New Roman" w:hAnsi="Courier New" w:cs="Courier New"/>
+          <w:color w:val="000000"/>
+          <w:sz w:val="23"/>
+          <w:szCs w:val="23"/>
+          <w:lang w:eastAsia="en-IN"/>
+        </w:rPr>
+      </w:pPr>
+      <w:r>
+        <w:rPr>
+          <w:rFonts w:ascii="inherit" w:eastAsia="Times New Roman" w:hAnsi="inherit" w:cs="Courier New"/>
+          <w:color w:val="000000"/>
+          <w:sz w:val="23"/>
+          <w:lang w:eastAsia="en-IN"/>
+        </w:rPr>
+        <w:t>}</w:t>
+      </w:r>
+    </w:p>
+    <w:p>
+      <w:pPr>
+        <w:pStyle w:val="ListParagraph"/>
+        <w:rPr>
+          <w:sz w:val="28"/>
+          <w:szCs w:val="28"/>
+        </w:rPr>
+      </w:pPr>
+    </w:p>
+    <w:p>
+      <w:pPr>
+        <w:pStyle w:val="ListParagraph"/>
+        <w:rPr>
+          <w:sz w:val="28"/>
+          <w:szCs w:val="28"/>
+        </w:rPr>
+      </w:pPr>
+      <w:r>
+        <w:rPr>
+          <w:sz w:val="28"/>
+          <w:szCs w:val="28"/>
+        </w:rPr>
+        <w:t xml:space="preserve">// Output : In m1 B. </w:t>
+      </w:r>
+      <w:r>
+        <w:rPr>
+          <w:sz w:val="28"/>
+          <w:szCs w:val="28"/>
+        </w:rPr>
+        <w:t>ArrayIndexOutOfBoundsException and IndexOutOfBoundsException are Runtime exceptions and there is no rule for runtime exceptions while method overriding.</w:t>
+      </w:r>
+    </w:p>
+    <w:p>
+      <w:pPr>
+        <w:pStyle w:val="ListParagraph"/>
+        <w:rPr>
+          <w:sz w:val="28"/>
+          <w:szCs w:val="28"/>
+        </w:rPr>
+      </w:pPr>
+    </w:p>
+    <w:p>
+      <w:pPr>
+        <w:pStyle w:val="ListParagraph"/>
+        <w:rPr>
+          <w:sz w:val="28"/>
+          <w:szCs w:val="28"/>
+        </w:rPr>
+      </w:pPr>
+    </w:p>
+    <w:p>
+      <w:pPr>
+        <w:pStyle w:val="ListParagraph"/>
+        <w:rPr>
+          <w:sz w:val="28"/>
+          <w:szCs w:val="28"/>
+        </w:rPr>
+      </w:pPr>
+      <w:r>
+        <w:rPr>
+          <w:sz w:val="28"/>
+          <w:szCs w:val="28"/>
+        </w:rPr>
+        <w:t>CASE  8:</w:t>
+      </w:r>
+    </w:p>
+    <w:p>
+      <w:pPr>
+        <w:spacing w:after="0" w:line="240" w:lineRule="auto"/>
+        <w:ind w:left="720"/>
+        <w:jc w:val="both"/>
+        <w:textAlignment w:val="baseline"/>
+        <w:rPr>
+          <w:rFonts w:ascii="Courier New" w:eastAsia="Times New Roman" w:hAnsi="Courier New" w:cs="Courier New"/>
+          <w:color w:val="000000"/>
+          <w:sz w:val="23"/>
+          <w:szCs w:val="23"/>
+          <w:lang w:eastAsia="en-IN"/>
+        </w:rPr>
+      </w:pPr>
+      <w:r>
+        <w:rPr>
+          <w:rFonts w:ascii="inherit" w:eastAsia="Times New Roman" w:hAnsi="inherit" w:cs="Courier New"/>
+          <w:color w:val="000000"/>
+          <w:sz w:val="23"/>
+          <w:lang w:eastAsia="en-IN"/>
+        </w:rPr>
+        <w:t>class A</w:t>
+      </w:r>
+    </w:p>
+    <w:p>
+      <w:pPr>
+        <w:spacing w:after="0" w:line="240" w:lineRule="auto"/>
+        <w:ind w:left="720"/>
+        <w:jc w:val="both"/>
+        <w:textAlignment w:val="baseline"/>
+        <w:rPr>
+          <w:rFonts w:ascii="Courier New" w:eastAsia="Times New Roman" w:hAnsi="Courier New" w:cs="Courier New"/>
+          <w:color w:val="000000"/>
+          <w:sz w:val="23"/>
+          <w:szCs w:val="23"/>
+          <w:lang w:eastAsia="en-IN"/>
+        </w:rPr>
+      </w:pPr>
+      <w:r>
+        <w:rPr>
+          <w:rFonts w:ascii="inherit" w:eastAsia="Times New Roman" w:hAnsi="inherit" w:cs="Courier New"/>
+          <w:color w:val="000000"/>
+          <w:sz w:val="23"/>
+          <w:lang w:eastAsia="en-IN"/>
+        </w:rPr>
+        <w:t>{</w:t>
+      </w:r>
+    </w:p>
+    <w:p>
+      <w:pPr>
+        <w:spacing w:after="0" w:line="240" w:lineRule="auto"/>
+        <w:ind w:left="720"/>
+        <w:jc w:val="both"/>
+        <w:textAlignment w:val="baseline"/>
+        <w:rPr>
+          <w:rFonts w:ascii="Courier New" w:eastAsia="Times New Roman" w:hAnsi="Courier New" w:cs="Courier New"/>
+          <w:color w:val="000000"/>
+          <w:sz w:val="23"/>
+          <w:szCs w:val="23"/>
+          <w:lang w:eastAsia="en-IN"/>
+        </w:rPr>
+      </w:pPr>
+      <w:r>
+        <w:rPr>
+          <w:rFonts w:ascii="inherit" w:eastAsia="Times New Roman" w:hAnsi="inherit" w:cs="Courier New"/>
+          <w:color w:val="000000"/>
+          <w:sz w:val="23"/>
+          <w:lang w:eastAsia="en-IN"/>
+        </w:rPr>
+        <w:tab/>
+        <w:t>void m1() throws IOException</w:t>
+      </w:r>
+    </w:p>
+    <w:p>
+      <w:pPr>
+        <w:spacing w:after="0" w:line="240" w:lineRule="auto"/>
+        <w:ind w:left="720"/>
+        <w:jc w:val="both"/>
+        <w:textAlignment w:val="baseline"/>
+        <w:rPr>
+          <w:rFonts w:ascii="Courier New" w:eastAsia="Times New Roman" w:hAnsi="Courier New" w:cs="Courier New"/>
+          <w:color w:val="000000"/>
+          <w:sz w:val="23"/>
+          <w:szCs w:val="23"/>
+          <w:lang w:eastAsia="en-IN"/>
+        </w:rPr>
+      </w:pPr>
+      <w:r>
+        <w:rPr>
+          <w:rFonts w:ascii="inherit" w:eastAsia="Times New Roman" w:hAnsi="inherit" w:cs="Courier New"/>
+          <w:color w:val="000000"/>
+          <w:sz w:val="23"/>
+          <w:lang w:eastAsia="en-IN"/>
+        </w:rPr>
+        <w:tab/>
+        <w:t>{</w:t>
+      </w:r>
+    </w:p>
+    <w:p>
+      <w:pPr>
+        <w:spacing w:after="0" w:line="240" w:lineRule="auto"/>
+        <w:ind w:left="720"/>
+        <w:jc w:val="both"/>
+        <w:textAlignment w:val="baseline"/>
+        <w:rPr>
+          <w:rFonts w:ascii="Courier New" w:eastAsia="Times New Roman" w:hAnsi="Courier New" w:cs="Courier New"/>
+          <w:color w:val="000000"/>
+          <w:sz w:val="23"/>
+          <w:szCs w:val="23"/>
+          <w:lang w:eastAsia="en-IN"/>
+        </w:rPr>
+      </w:pPr>
+      <w:r>
+        <w:rPr>
+          <w:rFonts w:ascii="inherit" w:eastAsia="Times New Roman" w:hAnsi="inherit" w:cs="Courier New"/>
+          <w:color w:val="000000"/>
+          <w:sz w:val="23"/>
+          <w:lang w:eastAsia="en-IN"/>
+        </w:rPr>
+        <w:tab/>
+      </w:r>
+      <w:r>
+        <w:rPr>
+          <w:rFonts w:ascii="inherit" w:eastAsia="Times New Roman" w:hAnsi="inherit" w:cs="Courier New"/>
+          <w:color w:val="000000"/>
+          <w:sz w:val="23"/>
+          <w:lang w:eastAsia="en-IN"/>
+        </w:rPr>
+        <w:tab/>
+        <w:t>System.out.println("In m1 A");</w:t>
+      </w:r>
+    </w:p>
+    <w:p>
+      <w:pPr>
+        <w:spacing w:after="0" w:line="240" w:lineRule="auto"/>
+        <w:ind w:left="720"/>
+        <w:jc w:val="both"/>
+        <w:textAlignment w:val="baseline"/>
+        <w:rPr>
+          <w:rFonts w:ascii="Courier New" w:eastAsia="Times New Roman" w:hAnsi="Courier New" w:cs="Courier New"/>
+          <w:color w:val="000000"/>
+          <w:sz w:val="23"/>
+          <w:szCs w:val="23"/>
+          <w:lang w:eastAsia="en-IN"/>
+        </w:rPr>
+      </w:pPr>
+      <w:r>
+        <w:rPr>
+          <w:rFonts w:ascii="inherit" w:eastAsia="Times New Roman" w:hAnsi="inherit" w:cs="Courier New"/>
+          <w:color w:val="000000"/>
+          <w:sz w:val="23"/>
+          <w:lang w:eastAsia="en-IN"/>
+        </w:rPr>
+        <w:tab/>
+        <w:t>}</w:t>
+      </w:r>
+    </w:p>
+    <w:p>
+      <w:pPr>
+        <w:spacing w:after="0" w:line="240" w:lineRule="auto"/>
+        <w:ind w:left="720"/>
+        <w:jc w:val="both"/>
+        <w:textAlignment w:val="baseline"/>
+        <w:rPr>
+          <w:rFonts w:ascii="Courier New" w:eastAsia="Times New Roman" w:hAnsi="Courier New" w:cs="Courier New"/>
+          <w:color w:val="000000"/>
+          <w:sz w:val="23"/>
+          <w:szCs w:val="23"/>
+          <w:lang w:eastAsia="en-IN"/>
+        </w:rPr>
+      </w:pPr>
+      <w:r>
+        <w:rPr>
+          <w:rFonts w:ascii="inherit" w:eastAsia="Times New Roman" w:hAnsi="inherit" w:cs="Courier New"/>
+          <w:color w:val="000000"/>
+          <w:sz w:val="23"/>
+          <w:lang w:eastAsia="en-IN"/>
+        </w:rPr>
+        <w:t>}</w:t>
+      </w:r>
+    </w:p>
+    <w:p>
+      <w:pPr>
+        <w:spacing w:after="0" w:line="240" w:lineRule="auto"/>
+        <w:ind w:left="720"/>
+        <w:jc w:val="both"/>
+        <w:textAlignment w:val="baseline"/>
+        <w:rPr>
+          <w:rFonts w:ascii="Courier New" w:eastAsia="Times New Roman" w:hAnsi="Courier New" w:cs="Courier New"/>
+          <w:color w:val="000000"/>
+          <w:sz w:val="23"/>
+          <w:szCs w:val="23"/>
+          <w:lang w:eastAsia="en-IN"/>
+        </w:rPr>
+      </w:pPr>
+      <w:r>
+        <w:rPr>
+          <w:rFonts w:ascii="inherit" w:eastAsia="Times New Roman" w:hAnsi="inherit" w:cs="Courier New"/>
+          <w:color w:val="000000"/>
+          <w:sz w:val="23"/>
+          <w:lang w:eastAsia="en-IN"/>
+        </w:rPr>
+        <w:t>class B extends A</w:t>
+      </w:r>
+    </w:p>
+    <w:p>
+      <w:pPr>
+        <w:spacing w:after="0" w:line="240" w:lineRule="auto"/>
+        <w:ind w:left="720"/>
+        <w:jc w:val="both"/>
+        <w:textAlignment w:val="baseline"/>
+        <w:rPr>
+          <w:rFonts w:ascii="Courier New" w:eastAsia="Times New Roman" w:hAnsi="Courier New" w:cs="Courier New"/>
+          <w:color w:val="000000"/>
+          <w:sz w:val="23"/>
+          <w:szCs w:val="23"/>
+          <w:lang w:eastAsia="en-IN"/>
+        </w:rPr>
+      </w:pPr>
+      <w:r>
+        <w:rPr>
+          <w:rFonts w:ascii="inherit" w:eastAsia="Times New Roman" w:hAnsi="inherit" w:cs="Courier New"/>
+          <w:color w:val="000000"/>
+          <w:sz w:val="23"/>
+          <w:lang w:eastAsia="en-IN"/>
+        </w:rPr>
+        <w:t>{</w:t>
+      </w:r>
+    </w:p>
+    <w:p>
+      <w:pPr>
+        <w:spacing w:after="0" w:line="240" w:lineRule="auto"/>
+        <w:ind w:left="720"/>
+        <w:jc w:val="both"/>
+        <w:textAlignment w:val="baseline"/>
+        <w:rPr>
+          <w:rFonts w:ascii="Courier New" w:eastAsia="Times New Roman" w:hAnsi="Courier New" w:cs="Courier New"/>
+          <w:color w:val="000000"/>
+          <w:sz w:val="23"/>
+          <w:szCs w:val="23"/>
+          <w:lang w:eastAsia="en-IN"/>
+        </w:rPr>
+      </w:pPr>
+      <w:r>
+        <w:rPr>
+          <w:rFonts w:ascii="inherit" w:eastAsia="Times New Roman" w:hAnsi="inherit" w:cs="Courier New"/>
+          <w:color w:val="000000"/>
+          <w:sz w:val="23"/>
+          <w:lang w:eastAsia="en-IN"/>
+        </w:rPr>
+        <w:tab/>
+        <w:t>void m1() throws Exception</w:t>
+      </w:r>
+    </w:p>
+    <w:p>
+      <w:pPr>
+        <w:spacing w:after="0" w:line="240" w:lineRule="auto"/>
+        <w:ind w:left="720"/>
+        <w:jc w:val="both"/>
+        <w:textAlignment w:val="baseline"/>
+        <w:rPr>
+          <w:rFonts w:ascii="Courier New" w:eastAsia="Times New Roman" w:hAnsi="Courier New" w:cs="Courier New"/>
+          <w:color w:val="000000"/>
+          <w:sz w:val="23"/>
+          <w:szCs w:val="23"/>
+          <w:lang w:eastAsia="en-IN"/>
+        </w:rPr>
+      </w:pPr>
+      <w:r>
+        <w:rPr>
+          <w:rFonts w:ascii="inherit" w:eastAsia="Times New Roman" w:hAnsi="inherit" w:cs="Courier New"/>
+          <w:color w:val="000000"/>
+          <w:sz w:val="23"/>
+          <w:lang w:eastAsia="en-IN"/>
+        </w:rPr>
+        <w:tab/>
+        <w:t>{</w:t>
+      </w:r>
+    </w:p>
+    <w:p>
+      <w:pPr>
+        <w:spacing w:after="0" w:line="240" w:lineRule="auto"/>
+        <w:ind w:left="720"/>
+        <w:jc w:val="both"/>
+        <w:textAlignment w:val="baseline"/>
+        <w:rPr>
+          <w:rFonts w:ascii="Courier New" w:eastAsia="Times New Roman" w:hAnsi="Courier New" w:cs="Courier New"/>
+          <w:color w:val="000000"/>
+          <w:sz w:val="23"/>
+          <w:szCs w:val="23"/>
+          <w:lang w:eastAsia="en-IN"/>
+        </w:rPr>
+      </w:pPr>
+      <w:r>
+        <w:rPr>
+          <w:rFonts w:ascii="inherit" w:eastAsia="Times New Roman" w:hAnsi="inherit" w:cs="Courier New"/>
+          <w:color w:val="000000"/>
+          <w:sz w:val="23"/>
+          <w:lang w:eastAsia="en-IN"/>
+        </w:rPr>
+        <w:tab/>
+      </w:r>
+      <w:r>
+        <w:rPr>
+          <w:rFonts w:ascii="inherit" w:eastAsia="Times New Roman" w:hAnsi="inherit" w:cs="Courier New"/>
+          <w:color w:val="000000"/>
+          <w:sz w:val="23"/>
+          <w:lang w:eastAsia="en-IN"/>
+        </w:rPr>
+        <w:tab/>
+        <w:t>System.out.println("In m1 B");</w:t>
+      </w:r>
+    </w:p>
+    <w:p>
+      <w:pPr>
+        <w:spacing w:after="0" w:line="240" w:lineRule="auto"/>
+        <w:ind w:left="720"/>
+        <w:jc w:val="both"/>
+        <w:textAlignment w:val="baseline"/>
+        <w:rPr>
+          <w:rFonts w:ascii="Courier New" w:eastAsia="Times New Roman" w:hAnsi="Courier New" w:cs="Courier New"/>
+          <w:color w:val="000000"/>
+          <w:sz w:val="23"/>
+          <w:szCs w:val="23"/>
+          <w:lang w:eastAsia="en-IN"/>
+        </w:rPr>
+      </w:pPr>
+      <w:r>
+        <w:rPr>
+          <w:rFonts w:ascii="inherit" w:eastAsia="Times New Roman" w:hAnsi="inherit" w:cs="Courier New"/>
+          <w:color w:val="000000"/>
+          <w:sz w:val="23"/>
+          <w:lang w:eastAsia="en-IN"/>
+        </w:rPr>
+        <w:tab/>
+        <w:t>}</w:t>
+      </w:r>
+    </w:p>
+    <w:p>
+      <w:pPr>
+        <w:spacing w:after="0" w:line="240" w:lineRule="auto"/>
+        <w:ind w:left="720"/>
+        <w:jc w:val="both"/>
+        <w:textAlignment w:val="baseline"/>
+        <w:rPr>
+          <w:rFonts w:ascii="Courier New" w:eastAsia="Times New Roman" w:hAnsi="Courier New" w:cs="Courier New"/>
+          <w:color w:val="000000"/>
+          <w:sz w:val="23"/>
+          <w:szCs w:val="23"/>
+          <w:lang w:eastAsia="en-IN"/>
+        </w:rPr>
+      </w:pPr>
+      <w:r>
+        <w:rPr>
+          <w:rFonts w:ascii="inherit" w:eastAsia="Times New Roman" w:hAnsi="inherit" w:cs="Courier New"/>
+          <w:color w:val="000000"/>
+          <w:sz w:val="23"/>
+          <w:lang w:eastAsia="en-IN"/>
+        </w:rPr>
+        <w:t>}</w:t>
+      </w:r>
+    </w:p>
+    <w:p>
+      <w:pPr>
+        <w:spacing w:after="0" w:line="240" w:lineRule="auto"/>
+        <w:ind w:left="720"/>
+        <w:jc w:val="both"/>
+        <w:textAlignment w:val="baseline"/>
+        <w:rPr>
+          <w:rFonts w:ascii="Courier New" w:eastAsia="Times New Roman" w:hAnsi="Courier New" w:cs="Courier New"/>
+          <w:color w:val="000000"/>
+          <w:sz w:val="23"/>
+          <w:szCs w:val="23"/>
+          <w:lang w:eastAsia="en-IN"/>
+        </w:rPr>
+      </w:pPr>
+      <w:r>
+        <w:rPr>
+          <w:rFonts w:ascii="inherit" w:eastAsia="Times New Roman" w:hAnsi="inherit" w:cs="Courier New"/>
+          <w:color w:val="000000"/>
+          <w:sz w:val="23"/>
+          <w:lang w:eastAsia="en-IN"/>
+        </w:rPr>
+        <w:t>public class Test {</w:t>
+      </w:r>
+    </w:p>
+    <w:p>
+      <w:pPr>
+        <w:spacing w:after="0" w:line="240" w:lineRule="auto"/>
+        <w:ind w:left="720"/>
+        <w:jc w:val="both"/>
+        <w:textAlignment w:val="baseline"/>
+        <w:rPr>
+          <w:rFonts w:ascii="Courier New" w:eastAsia="Times New Roman" w:hAnsi="Courier New" w:cs="Courier New"/>
+          <w:color w:val="000000"/>
+          <w:sz w:val="23"/>
+          <w:szCs w:val="23"/>
+          <w:lang w:eastAsia="en-IN"/>
+        </w:rPr>
+      </w:pPr>
+      <w:r>
+        <w:rPr>
+          <w:rFonts w:ascii="Courier New" w:eastAsia="Times New Roman" w:hAnsi="Courier New" w:cs="Courier New"/>
+          <w:color w:val="000000"/>
+          <w:sz w:val="23"/>
+          <w:szCs w:val="23"/>
+          <w:lang w:eastAsia="en-IN"/>
+        </w:rPr>
+        <w:t> </w:t>
+      </w:r>
+    </w:p>
+    <w:p>
+      <w:pPr>
+        <w:spacing w:after="0" w:line="240" w:lineRule="auto"/>
+        <w:ind w:left="720"/>
+        <w:jc w:val="both"/>
+        <w:textAlignment w:val="baseline"/>
+        <w:rPr>
+          <w:rFonts w:ascii="Courier New" w:eastAsia="Times New Roman" w:hAnsi="Courier New" w:cs="Courier New"/>
+          <w:color w:val="000000"/>
+          <w:sz w:val="23"/>
+          <w:szCs w:val="23"/>
+          <w:lang w:eastAsia="en-IN"/>
+        </w:rPr>
+      </w:pPr>
+      <w:r>
+        <w:rPr>
+          <w:rFonts w:ascii="inherit" w:eastAsia="Times New Roman" w:hAnsi="inherit" w:cs="Courier New"/>
+          <w:color w:val="000000"/>
+          <w:sz w:val="23"/>
+          <w:lang w:eastAsia="en-IN"/>
+        </w:rPr>
+        <w:tab/>
+        <w:t>public static void main(String[] args) {</w:t>
+      </w:r>
+    </w:p>
+    <w:p>
+      <w:pPr>
+        <w:spacing w:after="0" w:line="240" w:lineRule="auto"/>
+        <w:ind w:left="720"/>
+        <w:jc w:val="both"/>
+        <w:textAlignment w:val="baseline"/>
+        <w:rPr>
+          <w:rFonts w:ascii="Courier New" w:eastAsia="Times New Roman" w:hAnsi="Courier New" w:cs="Courier New"/>
+          <w:color w:val="000000"/>
+          <w:sz w:val="23"/>
+          <w:szCs w:val="23"/>
+          <w:lang w:eastAsia="en-IN"/>
+        </w:rPr>
+      </w:pPr>
+      <w:r>
+        <w:rPr>
+          <w:rFonts w:ascii="inherit" w:eastAsia="Times New Roman" w:hAnsi="inherit" w:cs="Courier New"/>
+          <w:color w:val="000000"/>
+          <w:sz w:val="23"/>
+          <w:lang w:eastAsia="en-IN"/>
+        </w:rPr>
+        <w:tab/>
+      </w:r>
+      <w:r>
+        <w:rPr>
+          <w:rFonts w:ascii="inherit" w:eastAsia="Times New Roman" w:hAnsi="inherit" w:cs="Courier New"/>
+          <w:color w:val="000000"/>
+          <w:sz w:val="23"/>
+          <w:lang w:eastAsia="en-IN"/>
+        </w:rPr>
+        <w:tab/>
+        <w:t>A a=new B();</w:t>
+      </w:r>
+    </w:p>
+    <w:p>
+      <w:pPr>
+        <w:spacing w:after="0" w:line="240" w:lineRule="auto"/>
+        <w:ind w:left="720"/>
+        <w:jc w:val="both"/>
+        <w:textAlignment w:val="baseline"/>
+        <w:rPr>
+          <w:rFonts w:ascii="Courier New" w:eastAsia="Times New Roman" w:hAnsi="Courier New" w:cs="Courier New"/>
+          <w:color w:val="000000"/>
+          <w:sz w:val="23"/>
+          <w:szCs w:val="23"/>
+          <w:lang w:eastAsia="en-IN"/>
+        </w:rPr>
+      </w:pPr>
+      <w:r>
+        <w:rPr>
+          <w:rFonts w:ascii="inherit" w:eastAsia="Times New Roman" w:hAnsi="inherit" w:cs="Courier New"/>
+          <w:color w:val="000000"/>
+          <w:sz w:val="23"/>
+          <w:lang w:eastAsia="en-IN"/>
+        </w:rPr>
+        <w:lastRenderedPageBreak/>
+        <w:tab/>
+      </w:r>
+      <w:r>
+        <w:rPr>
+          <w:rFonts w:ascii="inherit" w:eastAsia="Times New Roman" w:hAnsi="inherit" w:cs="Courier New"/>
+          <w:color w:val="000000"/>
+          <w:sz w:val="23"/>
+          <w:lang w:eastAsia="en-IN"/>
+        </w:rPr>
+        <w:tab/>
+        <w:t>try {</w:t>
+      </w:r>
+    </w:p>
+    <w:p>
+      <w:pPr>
+        <w:spacing w:after="0" w:line="240" w:lineRule="auto"/>
+        <w:ind w:left="720"/>
+        <w:jc w:val="both"/>
+        <w:textAlignment w:val="baseline"/>
+        <w:rPr>
+          <w:rFonts w:ascii="Courier New" w:eastAsia="Times New Roman" w:hAnsi="Courier New" w:cs="Courier New"/>
+          <w:color w:val="000000"/>
+          <w:sz w:val="23"/>
+          <w:szCs w:val="23"/>
+          <w:lang w:eastAsia="en-IN"/>
+        </w:rPr>
+      </w:pPr>
+      <w:r>
+        <w:rPr>
+          <w:rFonts w:ascii="inherit" w:eastAsia="Times New Roman" w:hAnsi="inherit" w:cs="Courier New"/>
+          <w:color w:val="000000"/>
+          <w:sz w:val="23"/>
+          <w:lang w:eastAsia="en-IN"/>
+        </w:rPr>
+        <w:tab/>
+      </w:r>
+      <w:r>
+        <w:rPr>
+          <w:rFonts w:ascii="inherit" w:eastAsia="Times New Roman" w:hAnsi="inherit" w:cs="Courier New"/>
+          <w:color w:val="000000"/>
+          <w:sz w:val="23"/>
+          <w:lang w:eastAsia="en-IN"/>
+        </w:rPr>
+        <w:tab/>
+      </w:r>
+      <w:r>
+        <w:rPr>
+          <w:rFonts w:ascii="inherit" w:eastAsia="Times New Roman" w:hAnsi="inherit" w:cs="Courier New"/>
+          <w:color w:val="000000"/>
+          <w:sz w:val="23"/>
+          <w:lang w:eastAsia="en-IN"/>
+        </w:rPr>
+        <w:tab/>
+        <w:t>a.m1();</w:t>
+      </w:r>
+    </w:p>
+    <w:p>
+      <w:pPr>
+        <w:spacing w:after="0" w:line="240" w:lineRule="auto"/>
+        <w:ind w:left="720"/>
+        <w:jc w:val="both"/>
+        <w:textAlignment w:val="baseline"/>
+        <w:rPr>
+          <w:rFonts w:ascii="Courier New" w:eastAsia="Times New Roman" w:hAnsi="Courier New" w:cs="Courier New"/>
+          <w:color w:val="000000"/>
+          <w:sz w:val="23"/>
+          <w:szCs w:val="23"/>
+          <w:lang w:eastAsia="en-IN"/>
+        </w:rPr>
+      </w:pPr>
+      <w:r>
+        <w:rPr>
+          <w:rFonts w:ascii="inherit" w:eastAsia="Times New Roman" w:hAnsi="inherit" w:cs="Courier New"/>
+          <w:color w:val="000000"/>
+          <w:sz w:val="23"/>
+          <w:lang w:eastAsia="en-IN"/>
+        </w:rPr>
+        <w:tab/>
+      </w:r>
+      <w:r>
+        <w:rPr>
+          <w:rFonts w:ascii="inherit" w:eastAsia="Times New Roman" w:hAnsi="inherit" w:cs="Courier New"/>
+          <w:color w:val="000000"/>
+          <w:sz w:val="23"/>
+          <w:lang w:eastAsia="en-IN"/>
+        </w:rPr>
+        <w:tab/>
+        <w:t>} catch (IOException e) {</w:t>
+      </w:r>
+    </w:p>
+    <w:p>
+      <w:pPr>
+        <w:spacing w:after="0" w:line="240" w:lineRule="auto"/>
+        <w:ind w:left="720"/>
+        <w:jc w:val="both"/>
+        <w:textAlignment w:val="baseline"/>
+        <w:rPr>
+          <w:rFonts w:ascii="Courier New" w:eastAsia="Times New Roman" w:hAnsi="Courier New" w:cs="Courier New"/>
+          <w:color w:val="000000"/>
+          <w:sz w:val="23"/>
+          <w:szCs w:val="23"/>
+          <w:lang w:eastAsia="en-IN"/>
+        </w:rPr>
+      </w:pPr>
+      <w:r>
+        <w:rPr>
+          <w:rFonts w:ascii="inherit" w:eastAsia="Times New Roman" w:hAnsi="inherit" w:cs="Courier New"/>
+          <w:color w:val="000000"/>
+          <w:sz w:val="23"/>
+          <w:lang w:eastAsia="en-IN"/>
+        </w:rPr>
+        <w:tab/>
+      </w:r>
+      <w:r>
+        <w:rPr>
+          <w:rFonts w:ascii="inherit" w:eastAsia="Times New Roman" w:hAnsi="inherit" w:cs="Courier New"/>
+          <w:color w:val="000000"/>
+          <w:sz w:val="23"/>
+          <w:lang w:eastAsia="en-IN"/>
+        </w:rPr>
+        <w:tab/>
+      </w:r>
+      <w:r>
+        <w:rPr>
+          <w:rFonts w:ascii="inherit" w:eastAsia="Times New Roman" w:hAnsi="inherit" w:cs="Courier New"/>
+          <w:color w:val="000000"/>
+          <w:sz w:val="23"/>
+          <w:lang w:eastAsia="en-IN"/>
+        </w:rPr>
+        <w:tab/>
+        <w:t>e.printStackTrace();</w:t>
+      </w:r>
+    </w:p>
+    <w:p>
+      <w:pPr>
+        <w:spacing w:after="0" w:line="240" w:lineRule="auto"/>
+        <w:ind w:left="720"/>
+        <w:jc w:val="both"/>
+        <w:textAlignment w:val="baseline"/>
+        <w:rPr>
+          <w:rFonts w:ascii="Courier New" w:eastAsia="Times New Roman" w:hAnsi="Courier New" w:cs="Courier New"/>
+          <w:color w:val="000000"/>
+          <w:sz w:val="23"/>
+          <w:szCs w:val="23"/>
+          <w:lang w:eastAsia="en-IN"/>
+        </w:rPr>
+      </w:pPr>
+      <w:r>
+        <w:rPr>
+          <w:rFonts w:ascii="inherit" w:eastAsia="Times New Roman" w:hAnsi="inherit" w:cs="Courier New"/>
+          <w:color w:val="000000"/>
+          <w:sz w:val="23"/>
+          <w:lang w:eastAsia="en-IN"/>
+        </w:rPr>
+        <w:tab/>
+      </w:r>
+      <w:r>
+        <w:rPr>
+          <w:rFonts w:ascii="inherit" w:eastAsia="Times New Roman" w:hAnsi="inherit" w:cs="Courier New"/>
+          <w:color w:val="000000"/>
+          <w:sz w:val="23"/>
+          <w:lang w:eastAsia="en-IN"/>
+        </w:rPr>
+        <w:tab/>
+        <w:t>}</w:t>
+      </w:r>
+    </w:p>
+    <w:p>
+      <w:pPr>
+        <w:spacing w:after="0" w:line="240" w:lineRule="auto"/>
+        <w:ind w:left="720"/>
+        <w:jc w:val="both"/>
+        <w:textAlignment w:val="baseline"/>
+        <w:rPr>
+          <w:rFonts w:ascii="Courier New" w:eastAsia="Times New Roman" w:hAnsi="Courier New" w:cs="Courier New"/>
+          <w:color w:val="000000"/>
+          <w:sz w:val="23"/>
+          <w:szCs w:val="23"/>
+          <w:lang w:eastAsia="en-IN"/>
+        </w:rPr>
+      </w:pPr>
+      <w:r>
+        <w:rPr>
+          <w:rFonts w:ascii="inherit" w:eastAsia="Times New Roman" w:hAnsi="inherit" w:cs="Courier New"/>
+          <w:color w:val="000000"/>
+          <w:sz w:val="23"/>
+          <w:lang w:eastAsia="en-IN"/>
+        </w:rPr>
+        <w:tab/>
+        <w:t>}</w:t>
+      </w:r>
+    </w:p>
+    <w:p>
+      <w:pPr>
+        <w:spacing w:after="0" w:line="240" w:lineRule="auto"/>
+        <w:ind w:left="720"/>
+        <w:jc w:val="both"/>
+        <w:textAlignment w:val="baseline"/>
+        <w:rPr>
+          <w:rFonts w:ascii="Courier New" w:eastAsia="Times New Roman" w:hAnsi="Courier New" w:cs="Courier New"/>
+          <w:color w:val="000000"/>
+          <w:sz w:val="23"/>
+          <w:szCs w:val="23"/>
+          <w:lang w:eastAsia="en-IN"/>
+        </w:rPr>
+      </w:pPr>
+      <w:r>
+        <w:rPr>
+          <w:rFonts w:ascii="inherit" w:eastAsia="Times New Roman" w:hAnsi="inherit" w:cs="Courier New"/>
+          <w:color w:val="000000"/>
+          <w:sz w:val="23"/>
+          <w:lang w:eastAsia="en-IN"/>
+        </w:rPr>
+        <w:t>}</w:t>
+      </w:r>
+    </w:p>
+    <w:p>
+      <w:pPr>
+        <w:pStyle w:val="ListParagraph"/>
+        <w:rPr>
+          <w:sz w:val="28"/>
+          <w:szCs w:val="28"/>
+        </w:rPr>
+      </w:pPr>
+    </w:p>
+    <w:p>
+      <w:pPr>
+        <w:pStyle w:val="ListParagraph"/>
+        <w:rPr>
+          <w:rFonts w:ascii="Source Sans Pro" w:hAnsi="Source Sans Pro"/>
+          <w:color w:val="000000"/>
+          <w:sz w:val="26"/>
+          <w:szCs w:val="26"/>
+          <w:shd w:val="clear" w:color="auto" w:fill="F9F9F9"/>
+        </w:rPr>
+      </w:pPr>
+      <w:r>
+        <w:rPr>
+          <w:sz w:val="28"/>
+          <w:szCs w:val="28"/>
+        </w:rPr>
+        <w:t xml:space="preserve">Output: </w:t>
+      </w:r>
+      <w:r>
+        <w:rPr>
+          <w:rFonts w:ascii="Source Sans Pro" w:hAnsi="Source Sans Pro"/>
+          <w:color w:val="000000"/>
+          <w:sz w:val="26"/>
+          <w:szCs w:val="26"/>
+          <w:shd w:val="clear" w:color="auto" w:fill="F9F9F9"/>
+        </w:rPr>
+        <w:t>Compile time error. As IOException and Exception are checked exception, so you can not broaden the scope of Exception while method overriding.</w:t>
       </w:r>
     </w:p>
     <w:p>
@@ -3943,23 +4316,7 @@
           <w:sz w:val="28"/>
           <w:szCs w:val="28"/>
         </w:rPr>
-        <w:t xml:space="preserve">ity bill through any application say </w:t>
-      </w:r>
-      <w:proofErr w:type="spellStart"/>
-      <w:r>
-        <w:rPr>
-          <w:sz w:val="28"/>
-          <w:szCs w:val="28"/>
-        </w:rPr>
-        <w:t>Paytm</w:t>
-      </w:r>
-      <w:proofErr w:type="spellEnd"/>
-      <w:r>
-        <w:rPr>
-          <w:sz w:val="28"/>
-          <w:szCs w:val="28"/>
-        </w:rPr>
-        <w:t>, there we do hav</w:t>
+        <w:t>ity bill through any application say Paytm, there we do hav</w:t>
       </w:r>
       <w:r>
         <w:rPr>
@@ -3973,39 +4330,7 @@
           <w:sz w:val="28"/>
           <w:szCs w:val="28"/>
         </w:rPr>
-        <w:t xml:space="preserve"> card or </w:t>
-      </w:r>
-      <w:proofErr w:type="spellStart"/>
-      <w:r>
-        <w:rPr>
-          <w:sz w:val="28"/>
-          <w:szCs w:val="28"/>
-        </w:rPr>
-        <w:t>netbanking</w:t>
-      </w:r>
-      <w:proofErr w:type="spellEnd"/>
-      <w:r>
-        <w:rPr>
-          <w:sz w:val="28"/>
-          <w:szCs w:val="28"/>
-        </w:rPr>
-        <w:t xml:space="preserve"> or </w:t>
-      </w:r>
-      <w:proofErr w:type="spellStart"/>
-      <w:r>
-        <w:rPr>
-          <w:sz w:val="28"/>
-          <w:szCs w:val="28"/>
-        </w:rPr>
-        <w:t>Paytm</w:t>
-      </w:r>
-      <w:proofErr w:type="spellEnd"/>
-      <w:r>
-        <w:rPr>
-          <w:sz w:val="28"/>
-          <w:szCs w:val="28"/>
-        </w:rPr>
-        <w:t xml:space="preserve"> Balance.</w:t>
+        <w:t xml:space="preserve"> card or netbanking or Paytm Balance.</w:t>
       </w:r>
     </w:p>
     <w:p>
@@ -4078,7 +4403,6 @@
           <w:sz w:val="28"/>
           <w:szCs w:val="28"/>
         </w:rPr>
-        <w:lastRenderedPageBreak/>
         <w:t>Functional Interface</w:t>
       </w:r>
     </w:p>
@@ -4222,28 +4546,17 @@
           <w:sz w:val="28"/>
           <w:szCs w:val="28"/>
         </w:rPr>
-        <w:t xml:space="preserve">What is static </w:t>
-      </w:r>
-      <w:proofErr w:type="gramStart"/>
-      <w:r>
-        <w:rPr>
-          <w:b/>
-          <w:sz w:val="28"/>
-          <w:szCs w:val="28"/>
-        </w:rPr>
-        <w:t>import ?</w:t>
-      </w:r>
-      <w:proofErr w:type="gramEnd"/>
-    </w:p>
-    <w:p>
-      <w:pPr>
-        <w:pStyle w:val="ListParagraph"/>
-        <w:rPr>
-          <w:sz w:val="28"/>
-          <w:szCs w:val="28"/>
-        </w:rPr>
-      </w:pPr>
-      <w:proofErr w:type="gramStart"/>
+        <w:t>What is static import ?</w:t>
+      </w:r>
+    </w:p>
+    <w:p>
+      <w:pPr>
+        <w:pStyle w:val="ListParagraph"/>
+        <w:rPr>
+          <w:sz w:val="28"/>
+          <w:szCs w:val="28"/>
+        </w:rPr>
+      </w:pPr>
       <w:r>
         <w:rPr>
           <w:sz w:val="28"/>
@@ -4251,7 +4564,6 @@
         </w:rPr>
         <w:t>To import static variable and method of another class.</w:t>
       </w:r>
-      <w:proofErr w:type="gramEnd"/>
     </w:p>
     <w:p>
       <w:pPr>
@@ -4289,7 +4601,6 @@
           <w:lang w:eastAsia="en-IN"/>
         </w:rPr>
       </w:pPr>
-      <w:proofErr w:type="gramStart"/>
       <w:r>
         <w:rPr>
           <w:rFonts w:ascii="Courier New" w:eastAsia="Times New Roman" w:hAnsi="Courier New" w:cs="Courier New"/>
@@ -4299,7 +4610,6 @@
         </w:rPr>
         <w:t>import</w:t>
       </w:r>
-      <w:proofErr w:type="gramEnd"/>
       <w:r>
         <w:rPr>
           <w:rFonts w:ascii="Courier New" w:eastAsia="Times New Roman" w:hAnsi="Courier New" w:cs="Courier New"/>
@@ -4325,17 +4635,7 @@
           <w:sz w:val="24"/>
           <w:lang w:eastAsia="en-IN"/>
         </w:rPr>
-        <w:t xml:space="preserve"> </w:t>
-      </w:r>
-      <w:proofErr w:type="spellStart"/>
-      <w:r>
-        <w:rPr>
-          <w:rFonts w:ascii="Courier New" w:eastAsia="Times New Roman" w:hAnsi="Courier New" w:cs="Courier New"/>
-          <w:color w:val="000000"/>
-          <w:sz w:val="24"/>
-          <w:lang w:eastAsia="en-IN"/>
-        </w:rPr>
-        <w:t>java</w:t>
+        <w:t xml:space="preserve"> java</w:t>
       </w:r>
       <w:r>
         <w:rPr>
@@ -4391,7 +4691,6 @@
         </w:rPr>
         <w:t>PI</w:t>
       </w:r>
-      <w:proofErr w:type="spellEnd"/>
       <w:r>
         <w:rPr>
           <w:rFonts w:ascii="Courier New" w:eastAsia="Times New Roman" w:hAnsi="Courier New" w:cs="Courier New"/>
@@ -4522,7 +4821,6 @@
           <w:lang w:eastAsia="en-IN"/>
         </w:rPr>
       </w:pPr>
-      <w:proofErr w:type="gramStart"/>
       <w:r>
         <w:rPr>
           <w:rFonts w:ascii="Courier New" w:eastAsia="Times New Roman" w:hAnsi="Courier New" w:cs="Courier New"/>
@@ -4532,7 +4830,6 @@
         </w:rPr>
         <w:t>double</w:t>
       </w:r>
-      <w:proofErr w:type="gramEnd"/>
       <w:r>
         <w:rPr>
           <w:rFonts w:ascii="Courier New" w:eastAsia="Times New Roman" w:hAnsi="Courier New" w:cs="Courier New"/>
@@ -4727,7 +5024,6 @@
         </w:rPr>
         <w:t>Comparable interface is in </w:t>
       </w:r>
-      <w:proofErr w:type="spellStart"/>
       <w:r>
         <w:rPr>
           <w:sz w:val="28"/>
@@ -4735,7 +5031,6 @@
         </w:rPr>
         <w:t>java.lang</w:t>
       </w:r>
-      <w:proofErr w:type="spellEnd"/>
       <w:r>
         <w:rPr>
           <w:sz w:val="28"/>
@@ -4743,7 +5038,6 @@
         </w:rPr>
         <w:t> package whereas Comparator interface is present in </w:t>
       </w:r>
-      <w:proofErr w:type="spellStart"/>
       <w:r>
         <w:rPr>
           <w:sz w:val="28"/>
@@ -4756,15 +5050,7 @@
           <w:sz w:val="28"/>
           <w:szCs w:val="28"/>
         </w:rPr>
-        <w:t>package</w:t>
-      </w:r>
-      <w:proofErr w:type="spellEnd"/>
-      <w:r>
-        <w:rPr>
-          <w:sz w:val="28"/>
-          <w:szCs w:val="28"/>
-        </w:rPr>
-        <w:t>.</w:t>
+        <w:t>package.</w:t>
       </w:r>
     </w:p>
     <w:p>
@@ -4811,7 +5097,6 @@
           <w:sz w:val="28"/>
           <w:szCs w:val="28"/>
         </w:rPr>
-        <w:lastRenderedPageBreak/>
         <w:t>Inner class is defined inside a class which is non-static and can access all variables and methods of outer class.</w:t>
       </w:r>
       <w:r>
@@ -4939,18 +5224,8 @@
           <w:sz w:val="28"/>
           <w:szCs w:val="28"/>
         </w:rPr>
-        <w:t xml:space="preserve"> What will be output of following </w:t>
-      </w:r>
-      <w:proofErr w:type="gramStart"/>
-      <w:r>
-        <w:rPr>
-          <w:b/>
-          <w:sz w:val="28"/>
-          <w:szCs w:val="28"/>
-        </w:rPr>
-        <w:t>program ?</w:t>
-      </w:r>
-      <w:proofErr w:type="gramEnd"/>
+        <w:t xml:space="preserve"> What will be output of following program ?</w:t>
+      </w:r>
     </w:p>
     <w:p>
       <w:pPr>
@@ -4982,22 +5257,7 @@
           <w:szCs w:val="28"/>
         </w:rPr>
         <w:tab/>
-      </w:r>
-      <w:proofErr w:type="gramStart"/>
-      <w:r>
-        <w:rPr>
-          <w:sz w:val="28"/>
-          <w:szCs w:val="28"/>
-        </w:rPr>
-        <w:t>static</w:t>
-      </w:r>
-      <w:proofErr w:type="gramEnd"/>
-      <w:r>
-        <w:rPr>
-          <w:sz w:val="28"/>
-          <w:szCs w:val="28"/>
-        </w:rPr>
-        <w:t xml:space="preserve"> void function(){</w:t>
+        <w:t>static void function(){</w:t>
       </w:r>
     </w:p>
     <w:p>
@@ -5021,37 +5281,23 @@
           <w:szCs w:val="28"/>
         </w:rPr>
         <w:tab/>
-      </w:r>
-      <w:proofErr w:type="gramStart"/>
-      <w:r>
-        <w:rPr>
-          <w:sz w:val="28"/>
-          <w:szCs w:val="28"/>
-        </w:rPr>
-        <w:t>SOP(</w:t>
-      </w:r>
-      <w:proofErr w:type="gramEnd"/>
-      <w:r>
-        <w:rPr>
-          <w:sz w:val="28"/>
-          <w:szCs w:val="28"/>
-        </w:rPr>
-        <w:t>“Y”);</w:t>
-      </w:r>
-    </w:p>
-    <w:p>
-      <w:pPr>
-        <w:pStyle w:val="ListParagraph"/>
-        <w:rPr>
-          <w:sz w:val="28"/>
-          <w:szCs w:val="28"/>
-        </w:rPr>
-      </w:pPr>
-      <w:r>
-        <w:rPr>
-          <w:sz w:val="28"/>
-          <w:szCs w:val="28"/>
-        </w:rPr>
+        <w:t>SOP(“Y”);</w:t>
+      </w:r>
+    </w:p>
+    <w:p>
+      <w:pPr>
+        <w:pStyle w:val="ListParagraph"/>
+        <w:rPr>
+          <w:sz w:val="28"/>
+          <w:szCs w:val="28"/>
+        </w:rPr>
+      </w:pPr>
+      <w:r>
+        <w:rPr>
+          <w:sz w:val="28"/>
+          <w:szCs w:val="28"/>
+        </w:rPr>
+        <w:lastRenderedPageBreak/>
         <w:tab/>
         <w:t>}</w:t>
       </w:r>
@@ -5070,39 +5316,7 @@
           <w:szCs w:val="28"/>
         </w:rPr>
         <w:tab/>
-        <w:t xml:space="preserve">Public static void </w:t>
-      </w:r>
-      <w:proofErr w:type="gramStart"/>
-      <w:r>
-        <w:rPr>
-          <w:sz w:val="28"/>
-          <w:szCs w:val="28"/>
-        </w:rPr>
-        <w:t>main(</w:t>
-      </w:r>
-      <w:proofErr w:type="gramEnd"/>
-      <w:r>
-        <w:rPr>
-          <w:sz w:val="28"/>
-          <w:szCs w:val="28"/>
-        </w:rPr>
-        <w:t xml:space="preserve"> String[] </w:t>
-      </w:r>
-      <w:proofErr w:type="spellStart"/>
-      <w:r>
-        <w:rPr>
-          <w:sz w:val="28"/>
-          <w:szCs w:val="28"/>
-        </w:rPr>
-        <w:t>args</w:t>
-      </w:r>
-      <w:proofErr w:type="spellEnd"/>
-      <w:r>
-        <w:rPr>
-          <w:sz w:val="28"/>
-          <w:szCs w:val="28"/>
-        </w:rPr>
-        <w:t>) {</w:t>
+        <w:t>Public static void main( String[] args) {</w:t>
       </w:r>
     </w:p>
     <w:p>
@@ -5133,23 +5347,7 @@
           <w:szCs w:val="28"/>
         </w:rPr>
         <w:tab/>
-        <w:t xml:space="preserve">A </w:t>
-      </w:r>
-      <w:proofErr w:type="spellStart"/>
-      <w:r>
-        <w:rPr>
-          <w:sz w:val="28"/>
-          <w:szCs w:val="28"/>
-        </w:rPr>
-        <w:t>obj</w:t>
-      </w:r>
-      <w:proofErr w:type="spellEnd"/>
-      <w:r>
-        <w:rPr>
-          <w:sz w:val="28"/>
-          <w:szCs w:val="28"/>
-        </w:rPr>
-        <w:t xml:space="preserve"> = null;</w:t>
+        <w:t>A obj = null;</w:t>
       </w:r>
     </w:p>
     <w:p>
@@ -5180,31 +5378,7 @@
           <w:szCs w:val="28"/>
         </w:rPr>
         <w:tab/>
-      </w:r>
-      <w:proofErr w:type="spellStart"/>
-      <w:proofErr w:type="gramStart"/>
-      <w:r>
-        <w:rPr>
-          <w:sz w:val="28"/>
-          <w:szCs w:val="28"/>
-        </w:rPr>
-        <w:t>Obj.function</w:t>
-      </w:r>
-      <w:proofErr w:type="spellEnd"/>
-      <w:r>
-        <w:rPr>
-          <w:sz w:val="28"/>
-          <w:szCs w:val="28"/>
-        </w:rPr>
-        <w:t>(</w:t>
-      </w:r>
-      <w:proofErr w:type="gramEnd"/>
-      <w:r>
-        <w:rPr>
-          <w:sz w:val="28"/>
-          <w:szCs w:val="28"/>
-        </w:rPr>
-        <w:t>);</w:t>
+        <w:t>Obj.function();</w:t>
       </w:r>
     </w:p>
     <w:p>
@@ -5266,21 +5440,12 @@
           <w:szCs w:val="28"/>
         </w:rPr>
       </w:pPr>
-      <w:proofErr w:type="gramStart"/>
-      <w:r>
-        <w:rPr>
-          <w:sz w:val="28"/>
-          <w:szCs w:val="28"/>
-        </w:rPr>
-        <w:t>Output :</w:t>
-      </w:r>
-      <w:proofErr w:type="gramEnd"/>
-      <w:r>
-        <w:rPr>
-          <w:sz w:val="28"/>
-          <w:szCs w:val="28"/>
-        </w:rPr>
-        <w:t xml:space="preserve"> Y. </w:t>
+      <w:r>
+        <w:rPr>
+          <w:sz w:val="28"/>
+          <w:szCs w:val="28"/>
+        </w:rPr>
+        <w:t xml:space="preserve">Output : Y. </w:t>
       </w:r>
     </w:p>
     <w:p>
@@ -5325,17 +5490,8 @@
           <w:sz w:val="28"/>
           <w:szCs w:val="28"/>
         </w:rPr>
-        <w:t xml:space="preserve">Yes. </w:t>
-      </w:r>
-      <w:proofErr w:type="gramStart"/>
-      <w:r>
-        <w:rPr>
-          <w:sz w:val="28"/>
-          <w:szCs w:val="28"/>
-        </w:rPr>
-        <w:t>Can do so to stop instance creation of that class.</w:t>
-      </w:r>
-      <w:proofErr w:type="gramEnd"/>
+        <w:t>Yes. Can do so to stop instance creation of that class.</w:t>
+      </w:r>
     </w:p>
     <w:p>
       <w:pPr>
@@ -5447,6 +5603,43 @@
         </w:rPr>
         <w:t xml:space="preserve">   Can an Interface be defined inside a class?  Yes</w:t>
       </w:r>
+    </w:p>
+    <w:p>
+      <w:pPr>
+        <w:rPr>
+          <w:sz w:val="28"/>
+          <w:szCs w:val="28"/>
+        </w:rPr>
+      </w:pPr>
+    </w:p>
+    <w:p>
+      <w:pPr>
+        <w:pStyle w:val="ListParagraph"/>
+        <w:numPr>
+          <w:ilvl w:val="0"/>
+          <w:numId w:val="1"/>
+        </w:numPr>
+        <w:rPr>
+          <w:sz w:val="28"/>
+          <w:szCs w:val="28"/>
+        </w:rPr>
+      </w:pPr>
+      <w:r>
+        <w:rPr>
+          <w:sz w:val="28"/>
+          <w:szCs w:val="28"/>
+        </w:rPr>
+        <w:t xml:space="preserve">   Write a Fibonacci series program.</w:t>
+      </w:r>
+    </w:p>
+    <w:p>
+      <w:pPr>
+        <w:pStyle w:val="ListParagraph"/>
+        <w:rPr>
+          <w:sz w:val="28"/>
+          <w:szCs w:val="28"/>
+        </w:rPr>
+      </w:pPr>
     </w:p>
     <w:p>
       <w:pPr>
@@ -7230,6 +7423,61 @@
     <w:basedOn w:val="DefaultParagraphFont"/>
     <w:rsid w:val="00B04008"/>
   </w:style>
+  <w:style w:type="character" w:customStyle="1" w:styleId="crayon-t">
+    <w:name w:val="crayon-t"/>
+    <w:basedOn w:val="DefaultParagraphFont"/>
+    <w:rsid w:val="005925B4"/>
+  </w:style>
+  <w:style w:type="character" w:customStyle="1" w:styleId="crayon-h">
+    <w:name w:val="crayon-h"/>
+    <w:basedOn w:val="DefaultParagraphFont"/>
+    <w:rsid w:val="005925B4"/>
+  </w:style>
+  <w:style w:type="character" w:customStyle="1" w:styleId="crayon-e">
+    <w:name w:val="crayon-e"/>
+    <w:basedOn w:val="DefaultParagraphFont"/>
+    <w:rsid w:val="005925B4"/>
+  </w:style>
+  <w:style w:type="character" w:customStyle="1" w:styleId="crayon-sy">
+    <w:name w:val="crayon-sy"/>
+    <w:basedOn w:val="DefaultParagraphFont"/>
+    <w:rsid w:val="005925B4"/>
+  </w:style>
+  <w:style w:type="character" w:customStyle="1" w:styleId="crayon-v">
+    <w:name w:val="crayon-v"/>
+    <w:basedOn w:val="DefaultParagraphFont"/>
+    <w:rsid w:val="005925B4"/>
+  </w:style>
+  <w:style w:type="character" w:customStyle="1" w:styleId="crayon-s">
+    <w:name w:val="crayon-s"/>
+    <w:basedOn w:val="DefaultParagraphFont"/>
+    <w:rsid w:val="005925B4"/>
+  </w:style>
+  <w:style w:type="character" w:customStyle="1" w:styleId="crayon-r">
+    <w:name w:val="crayon-r"/>
+    <w:basedOn w:val="DefaultParagraphFont"/>
+    <w:rsid w:val="005925B4"/>
+  </w:style>
+  <w:style w:type="character" w:customStyle="1" w:styleId="crayon-m">
+    <w:name w:val="crayon-m"/>
+    <w:basedOn w:val="DefaultParagraphFont"/>
+    <w:rsid w:val="005925B4"/>
+  </w:style>
+  <w:style w:type="character" w:customStyle="1" w:styleId="crayon-i">
+    <w:name w:val="crayon-i"/>
+    <w:basedOn w:val="DefaultParagraphFont"/>
+    <w:rsid w:val="005925B4"/>
+  </w:style>
+  <w:style w:type="character" w:customStyle="1" w:styleId="crayon-o">
+    <w:name w:val="crayon-o"/>
+    <w:basedOn w:val="DefaultParagraphFont"/>
+    <w:rsid w:val="005925B4"/>
+  </w:style>
+  <w:style w:type="character" w:customStyle="1" w:styleId="crayon-st">
+    <w:name w:val="crayon-st"/>
+    <w:basedOn w:val="DefaultParagraphFont"/>
+    <w:rsid w:val="00692D3C"/>
+  </w:style>
 </w:styles>
 </file>
 

</xml_diff>